<commit_message>
Updated week 10 file
</commit_message>
<xml_diff>
--- a/Week 10/Case study week 10.docx
+++ b/Week 10/Case study week 10.docx
@@ -8,35 +8,88 @@
           <w:rFonts w:ascii="Times New Roman" w:hAnsi="Times New Roman" w:cs="Times New Roman"/>
           <w:b/>
           <w:bCs/>
-          <w:noProof/>
-          <w:sz w:val="32"/>
-          <w:szCs w:val="32"/>
-          <w:u w:val="single"/>
-        </w:rPr>
-      </w:pPr>
-      <w:r>
-        <w:rPr>
-          <w:rFonts w:ascii="Times New Roman" w:hAnsi="Times New Roman" w:cs="Times New Roman"/>
-          <w:b/>
-          <w:bCs/>
-          <w:noProof/>
-          <w:sz w:val="32"/>
-          <w:szCs w:val="32"/>
-          <w:u w:val="single"/>
-        </w:rPr>
-        <w:t>Search Book</w:t>
-      </w:r>
-      <w:r>
-        <w:rPr>
-          <w:rFonts w:ascii="Times New Roman" w:hAnsi="Times New Roman" w:cs="Times New Roman"/>
-          <w:b/>
-          <w:bCs/>
-          <w:noProof/>
-          <w:sz w:val="32"/>
-          <w:szCs w:val="32"/>
-          <w:u w:val="single"/>
-        </w:rPr>
-        <w:t xml:space="preserve"> Page</w:t>
+          <w:sz w:val="32"/>
+          <w:szCs w:val="32"/>
+          <w:u w:val="single"/>
+          <w:lang w:val="en-MY"/>
+        </w:rPr>
+      </w:pPr>
+      <w:r>
+        <w:rPr>
+          <w:rFonts w:ascii="Times New Roman" w:hAnsi="Times New Roman" w:cs="Times New Roman"/>
+          <w:b/>
+          <w:bCs/>
+          <w:sz w:val="32"/>
+          <w:szCs w:val="32"/>
+          <w:u w:val="single"/>
+          <w:lang w:val="en-MY"/>
+        </w:rPr>
+        <w:t>10.1.1 User-</w:t>
+      </w:r>
+      <w:r>
+        <w:rPr>
+          <w:rFonts w:ascii="Times New Roman" w:eastAsiaTheme="minorHAnsi" w:hAnsi="Times New Roman" w:cs="Times New Roman"/>
+          <w:b/>
+          <w:bCs/>
+          <w:sz w:val="32"/>
+          <w:szCs w:val="32"/>
+          <w:u w:val="single"/>
+        </w:rPr>
+        <w:t xml:space="preserve">friendly Interface </w:t>
+      </w:r>
+      <w:r>
+        <w:rPr>
+          <w:rFonts w:ascii="Times New Roman" w:hAnsi="Times New Roman" w:cs="Times New Roman"/>
+          <w:b/>
+          <w:bCs/>
+          <w:sz w:val="32"/>
+          <w:szCs w:val="32"/>
+          <w:u w:val="single"/>
+          <w:lang w:val="en-MY"/>
+        </w:rPr>
+        <w:t>Characteristics</w:t>
+      </w:r>
+    </w:p>
+    <w:p>
+      <w:pPr>
+        <w:rPr>
+          <w:rFonts w:ascii="Times New Roman" w:eastAsia="Times New Roman" w:hAnsi="Times New Roman" w:cs="Times New Roman"/>
+          <w:b/>
+          <w:bCs/>
+          <w:sz w:val="32"/>
+          <w:szCs w:val="32"/>
+        </w:rPr>
+      </w:pPr>
+      <w:r>
+        <w:rPr>
+          <w:rFonts w:ascii="Times New Roman" w:eastAsia="Times New Roman" w:hAnsi="Times New Roman" w:cs="Times New Roman"/>
+          <w:b/>
+          <w:bCs/>
+          <w:sz w:val="32"/>
+          <w:szCs w:val="32"/>
+        </w:rPr>
+        <w:t>Ease of Data Entry</w:t>
+      </w:r>
+    </w:p>
+    <w:p>
+      <w:pPr>
+        <w:numPr>
+          <w:ilvl w:val="0"/>
+          <w:numId w:val="2"/>
+        </w:numPr>
+        <w:rPr>
+          <w:rFonts w:ascii="Times New Roman" w:eastAsia="Times New Roman" w:hAnsi="Times New Roman" w:cs="Times New Roman"/>
+          <w:sz w:val="24"/>
+          <w:szCs w:val="24"/>
+        </w:rPr>
+      </w:pPr>
+      <w:r>
+        <w:rPr>
+          <w:rFonts w:ascii="Times New Roman" w:eastAsia="Times New Roman" w:hAnsi="Times New Roman" w:cs="Times New Roman"/>
+          <w:sz w:val="24"/>
+          <w:szCs w:val="24"/>
+        </w:rPr>
+        <w:t>This is a search page for the National Library of Malaysia. The data entry screen in the same logical order as the input form. After that it also have a clear title of field and if user insert an invalidation data it has a provision of data validation checks in order to reduce potential human data entry error.</w:t>
       </w:r>
     </w:p>
     <w:p>
@@ -45,9 +98,17 @@
           <w:noProof/>
         </w:rPr>
         <w:drawing>
-          <wp:inline distT="0" distB="0" distL="0" distR="0" wp14:anchorId="3F5E7A48" wp14:editId="0AD8D4E6">
-            <wp:extent cx="4572000" cy="3429000"/>
-            <wp:effectExtent l="0" t="0" r="0" b="0"/>
+          <wp:anchor distT="0" distB="0" distL="114300" distR="114300" simplePos="0" relativeHeight="251660288" behindDoc="1" locked="0" layoutInCell="1" allowOverlap="1" wp14:anchorId="3F5E7A48" wp14:editId="25911ED4">
+            <wp:simplePos x="0" y="0"/>
+            <wp:positionH relativeFrom="margin">
+              <wp:align>center</wp:align>
+            </wp:positionH>
+            <wp:positionV relativeFrom="paragraph">
+              <wp:posOffset>70485</wp:posOffset>
+            </wp:positionV>
+            <wp:extent cx="3600450" cy="2700020"/>
+            <wp:effectExtent l="0" t="0" r="0" b="5080"/>
+            <wp:wrapSquare wrapText="bothSides"/>
             <wp:docPr id="1077289453" name="Picture 1077289453"/>
             <wp:cNvGraphicFramePr>
               <a:graphicFrameLocks xmlns:a="http://schemas.openxmlformats.org/drawingml/2006/main" noChangeAspect="1"/>
@@ -74,7 +135,7 @@
                   <pic:spPr>
                     <a:xfrm>
                       <a:off x="0" y="0"/>
-                      <a:ext cx="4572000" cy="3429000"/>
+                      <a:ext cx="3600450" cy="2700020"/>
                     </a:xfrm>
                     <a:prstGeom prst="rect">
                       <a:avLst/>
@@ -83,20 +144,114 @@
                 </pic:pic>
               </a:graphicData>
             </a:graphic>
-          </wp:inline>
+            <wp14:sizeRelH relativeFrom="margin">
+              <wp14:pctWidth>0</wp14:pctWidth>
+            </wp14:sizeRelH>
+            <wp14:sizeRelV relativeFrom="margin">
+              <wp14:pctHeight>0</wp14:pctHeight>
+            </wp14:sizeRelV>
+          </wp:anchor>
         </w:drawing>
       </w:r>
     </w:p>
-    <w:p>
+    <w:p/>
+    <w:p/>
+    <w:p>
+      <w:pPr>
+        <w:rPr>
+          <w:rFonts w:ascii="Times New Roman" w:eastAsia="Times New Roman" w:hAnsi="Times New Roman" w:cs="Times New Roman"/>
+          <w:sz w:val="24"/>
+          <w:szCs w:val="24"/>
+        </w:rPr>
+      </w:pPr>
+    </w:p>
+    <w:p>
+      <w:pPr>
+        <w:rPr>
+          <w:rFonts w:ascii="Times New Roman" w:eastAsia="Times New Roman" w:hAnsi="Times New Roman" w:cs="Times New Roman"/>
+          <w:sz w:val="24"/>
+          <w:szCs w:val="24"/>
+        </w:rPr>
+      </w:pPr>
+    </w:p>
+    <w:p>
+      <w:pPr>
+        <w:rPr>
+          <w:rFonts w:ascii="Times New Roman" w:eastAsia="Times New Roman" w:hAnsi="Times New Roman" w:cs="Times New Roman"/>
+          <w:sz w:val="24"/>
+          <w:szCs w:val="24"/>
+        </w:rPr>
+      </w:pPr>
+    </w:p>
+    <w:p>
+      <w:pPr>
+        <w:rPr>
+          <w:rFonts w:ascii="Times New Roman" w:eastAsia="Times New Roman" w:hAnsi="Times New Roman" w:cs="Times New Roman"/>
+          <w:sz w:val="24"/>
+          <w:szCs w:val="24"/>
+        </w:rPr>
+      </w:pPr>
+    </w:p>
+    <w:p>
+      <w:pPr>
+        <w:rPr>
+          <w:rFonts w:ascii="Times New Roman" w:eastAsia="Times New Roman" w:hAnsi="Times New Roman" w:cs="Times New Roman"/>
+          <w:sz w:val="24"/>
+          <w:szCs w:val="24"/>
+        </w:rPr>
+      </w:pPr>
+    </w:p>
+    <w:p>
+      <w:pPr>
+        <w:rPr>
+          <w:rFonts w:ascii="Times New Roman" w:eastAsia="Times New Roman" w:hAnsi="Times New Roman" w:cs="Times New Roman"/>
+          <w:sz w:val="24"/>
+          <w:szCs w:val="24"/>
+        </w:rPr>
+      </w:pPr>
+    </w:p>
+    <w:p>
+      <w:pPr>
+        <w:rPr>
+          <w:rFonts w:ascii="Times New Roman" w:eastAsia="Times New Roman" w:hAnsi="Times New Roman" w:cs="Times New Roman"/>
+          <w:sz w:val="24"/>
+          <w:szCs w:val="24"/>
+        </w:rPr>
+      </w:pPr>
+    </w:p>
+    <w:p>
+      <w:pPr>
+        <w:rPr>
+          <w:rFonts w:ascii="Times New Roman" w:eastAsia="Times New Roman" w:hAnsi="Times New Roman" w:cs="Times New Roman"/>
+          <w:sz w:val="24"/>
+          <w:szCs w:val="24"/>
+        </w:rPr>
+      </w:pPr>
       <w:r>
         <w:rPr>
           <w:noProof/>
         </w:rPr>
         <w:drawing>
-          <wp:inline distT="0" distB="0" distL="0" distR="0" wp14:anchorId="26DADBB7" wp14:editId="73CEC2DC">
-            <wp:extent cx="4572000" cy="3429000"/>
+          <wp:anchor distT="0" distB="0" distL="114300" distR="114300" simplePos="0" relativeHeight="251662336" behindDoc="1" locked="0" layoutInCell="1" allowOverlap="1" wp14:anchorId="41CF509D" wp14:editId="5496511E">
+            <wp:simplePos x="0" y="0"/>
+            <wp:positionH relativeFrom="margin">
+              <wp:align>center</wp:align>
+            </wp:positionH>
+            <wp:positionV relativeFrom="paragraph">
+              <wp:posOffset>17145</wp:posOffset>
+            </wp:positionV>
+            <wp:extent cx="3829050" cy="4785995"/>
             <wp:effectExtent l="0" t="0" r="0" b="0"/>
-            <wp:docPr id="1437833514" name="Picture 1437833514"/>
+            <wp:wrapTight wrapText="bothSides">
+              <wp:wrapPolygon edited="0">
+                <wp:start x="0" y="0"/>
+                <wp:lineTo x="0" y="21494"/>
+                <wp:lineTo x="21493" y="21494"/>
+                <wp:lineTo x="21493" y="0"/>
+                <wp:lineTo x="0" y="0"/>
+              </wp:wrapPolygon>
+            </wp:wrapTight>
+            <wp:docPr id="233848157" name="Picture 233848157"/>
             <wp:cNvGraphicFramePr>
               <a:graphicFrameLocks xmlns:a="http://schemas.openxmlformats.org/drawingml/2006/main" noChangeAspect="1"/>
             </wp:cNvGraphicFramePr>
@@ -122,7 +277,7 @@
                   <pic:spPr>
                     <a:xfrm>
                       <a:off x="0" y="0"/>
-                      <a:ext cx="4572000" cy="3429000"/>
+                      <a:ext cx="3829050" cy="4785995"/>
                     </a:xfrm>
                     <a:prstGeom prst="rect">
                       <a:avLst/>
@@ -131,21 +286,261 @@
                 </pic:pic>
               </a:graphicData>
             </a:graphic>
-          </wp:inline>
+            <wp14:sizeRelH relativeFrom="margin">
+              <wp14:pctWidth>0</wp14:pctWidth>
+            </wp14:sizeRelH>
+            <wp14:sizeRelV relativeFrom="margin">
+              <wp14:pctHeight>0</wp14:pctHeight>
+            </wp14:sizeRelV>
+          </wp:anchor>
         </w:drawing>
       </w:r>
     </w:p>
     <w:p>
-      <w:r>
-        <w:rPr>
-          <w:noProof/>
+      <w:pPr>
+        <w:rPr>
+          <w:rFonts w:ascii="Times New Roman" w:eastAsia="Times New Roman" w:hAnsi="Times New Roman" w:cs="Times New Roman"/>
+          <w:sz w:val="24"/>
+          <w:szCs w:val="24"/>
+        </w:rPr>
+      </w:pPr>
+    </w:p>
+    <w:p>
+      <w:pPr>
+        <w:rPr>
+          <w:rFonts w:ascii="Times New Roman" w:eastAsia="Times New Roman" w:hAnsi="Times New Roman" w:cs="Times New Roman"/>
+          <w:sz w:val="24"/>
+          <w:szCs w:val="24"/>
+        </w:rPr>
+      </w:pPr>
+    </w:p>
+    <w:p>
+      <w:pPr>
+        <w:rPr>
+          <w:rFonts w:ascii="Times New Roman" w:eastAsia="Times New Roman" w:hAnsi="Times New Roman" w:cs="Times New Roman"/>
+          <w:sz w:val="24"/>
+          <w:szCs w:val="24"/>
+        </w:rPr>
+      </w:pPr>
+    </w:p>
+    <w:p>
+      <w:pPr>
+        <w:rPr>
+          <w:rFonts w:ascii="Times New Roman" w:eastAsia="Times New Roman" w:hAnsi="Times New Roman" w:cs="Times New Roman"/>
+          <w:b/>
+          <w:bCs/>
+          <w:sz w:val="32"/>
+          <w:szCs w:val="32"/>
+          <w:u w:val="single"/>
+          <w:lang w:val="en-MY"/>
+        </w:rPr>
+      </w:pPr>
+    </w:p>
+    <w:p>
+      <w:pPr>
+        <w:rPr>
+          <w:rFonts w:ascii="Times New Roman" w:eastAsia="Times New Roman" w:hAnsi="Times New Roman" w:cs="Times New Roman"/>
+          <w:b/>
+          <w:bCs/>
+          <w:sz w:val="32"/>
+          <w:szCs w:val="32"/>
+          <w:u w:val="single"/>
+          <w:lang w:val="en-MY"/>
+        </w:rPr>
+      </w:pPr>
+    </w:p>
+    <w:p>
+      <w:pPr>
+        <w:rPr>
+          <w:rFonts w:ascii="Times New Roman" w:eastAsia="Times New Roman" w:hAnsi="Times New Roman" w:cs="Times New Roman"/>
+          <w:b/>
+          <w:bCs/>
+          <w:sz w:val="32"/>
+          <w:szCs w:val="32"/>
+          <w:u w:val="single"/>
+          <w:lang w:val="en-MY"/>
+        </w:rPr>
+      </w:pPr>
+    </w:p>
+    <w:p>
+      <w:pPr>
+        <w:rPr>
+          <w:rFonts w:ascii="Times New Roman" w:eastAsia="Times New Roman" w:hAnsi="Times New Roman" w:cs="Times New Roman"/>
+          <w:b/>
+          <w:bCs/>
+          <w:sz w:val="32"/>
+          <w:szCs w:val="32"/>
+          <w:u w:val="single"/>
+          <w:lang w:val="en-MY"/>
+        </w:rPr>
+      </w:pPr>
+    </w:p>
+    <w:p>
+      <w:pPr>
+        <w:rPr>
+          <w:rFonts w:ascii="Times New Roman" w:eastAsia="Times New Roman" w:hAnsi="Times New Roman" w:cs="Times New Roman"/>
+          <w:b/>
+          <w:bCs/>
+          <w:sz w:val="32"/>
+          <w:szCs w:val="32"/>
+          <w:u w:val="single"/>
+          <w:lang w:val="en-MY"/>
+        </w:rPr>
+      </w:pPr>
+    </w:p>
+    <w:p>
+      <w:pPr>
+        <w:rPr>
+          <w:rFonts w:ascii="Times New Roman" w:eastAsia="Times New Roman" w:hAnsi="Times New Roman" w:cs="Times New Roman"/>
+          <w:b/>
+          <w:bCs/>
+          <w:sz w:val="32"/>
+          <w:szCs w:val="32"/>
+          <w:u w:val="single"/>
+          <w:lang w:val="en-MY"/>
+        </w:rPr>
+      </w:pPr>
+    </w:p>
+    <w:p>
+      <w:pPr>
+        <w:rPr>
+          <w:rFonts w:ascii="Times New Roman" w:eastAsia="Times New Roman" w:hAnsi="Times New Roman" w:cs="Times New Roman"/>
+          <w:b/>
+          <w:bCs/>
+          <w:sz w:val="32"/>
+          <w:szCs w:val="32"/>
+          <w:u w:val="single"/>
+          <w:lang w:val="en-MY"/>
+        </w:rPr>
+      </w:pPr>
+    </w:p>
+    <w:p>
+      <w:pPr>
+        <w:rPr>
+          <w:rFonts w:ascii="Times New Roman" w:eastAsia="Times New Roman" w:hAnsi="Times New Roman" w:cs="Times New Roman"/>
+          <w:b/>
+          <w:bCs/>
+          <w:sz w:val="32"/>
+          <w:szCs w:val="32"/>
+          <w:u w:val="single"/>
+          <w:lang w:val="en-MY"/>
+        </w:rPr>
+      </w:pPr>
+    </w:p>
+    <w:p>
+      <w:pPr>
+        <w:rPr>
+          <w:rFonts w:ascii="Times New Roman" w:eastAsia="Times New Roman" w:hAnsi="Times New Roman" w:cs="Times New Roman"/>
+          <w:b/>
+          <w:bCs/>
+          <w:sz w:val="32"/>
+          <w:szCs w:val="32"/>
+          <w:u w:val="single"/>
+          <w:lang w:val="en-MY"/>
+        </w:rPr>
+      </w:pPr>
+    </w:p>
+    <w:p>
+      <w:pPr>
+        <w:rPr>
+          <w:rFonts w:ascii="Times New Roman" w:eastAsia="Times New Roman" w:hAnsi="Times New Roman" w:cs="Times New Roman"/>
+          <w:b/>
+          <w:bCs/>
+          <w:sz w:val="32"/>
+          <w:szCs w:val="32"/>
+          <w:u w:val="single"/>
+          <w:lang w:val="en-MY"/>
+        </w:rPr>
+      </w:pPr>
+    </w:p>
+    <w:p>
+      <w:pPr>
+        <w:rPr>
+          <w:rFonts w:ascii="Times New Roman" w:eastAsia="Times New Roman" w:hAnsi="Times New Roman" w:cs="Times New Roman"/>
+          <w:b/>
+          <w:bCs/>
+          <w:sz w:val="32"/>
+          <w:szCs w:val="32"/>
+          <w:u w:val="single"/>
+          <w:lang w:val="en-MY"/>
+        </w:rPr>
+      </w:pPr>
+      <w:r>
+        <w:rPr>
+          <w:rFonts w:ascii="Times New Roman" w:eastAsia="Times New Roman" w:hAnsi="Times New Roman" w:cs="Times New Roman"/>
+          <w:b/>
+          <w:bCs/>
+          <w:sz w:val="32"/>
+          <w:szCs w:val="32"/>
+          <w:u w:val="single"/>
+          <w:lang w:val="en-MY"/>
         </w:rPr>
         <w:lastRenderedPageBreak/>
+        <w:t xml:space="preserve">10.1.2 </w:t>
+      </w:r>
+      <w:r>
+        <w:rPr>
+          <w:rFonts w:ascii="Times New Roman" w:eastAsia="Times New Roman" w:hAnsi="Times New Roman" w:cs="Times New Roman"/>
+          <w:b/>
+          <w:bCs/>
+          <w:sz w:val="32"/>
+          <w:szCs w:val="32"/>
+          <w:u w:val="single"/>
+          <w:lang w:val="en-MY"/>
+        </w:rPr>
+        <w:t xml:space="preserve">Types of Data Validation </w:t>
+      </w:r>
+    </w:p>
+    <w:p>
+      <w:pPr>
+        <w:rPr>
+          <w:rFonts w:ascii="Times New Roman" w:eastAsia="Times New Roman" w:hAnsi="Times New Roman" w:cs="Times New Roman"/>
+          <w:b/>
+          <w:bCs/>
+          <w:sz w:val="32"/>
+          <w:szCs w:val="32"/>
+        </w:rPr>
+      </w:pPr>
+      <w:r>
+        <w:rPr>
+          <w:rFonts w:ascii="Times New Roman" w:eastAsia="Times New Roman" w:hAnsi="Times New Roman" w:cs="Times New Roman"/>
+          <w:b/>
+          <w:bCs/>
+          <w:sz w:val="32"/>
+          <w:szCs w:val="32"/>
+        </w:rPr>
+        <w:t>Existence check</w:t>
+      </w:r>
+    </w:p>
+    <w:p>
+      <w:pPr>
+        <w:numPr>
+          <w:ilvl w:val="0"/>
+          <w:numId w:val="3"/>
+        </w:numPr>
+        <w:rPr>
+          <w:rFonts w:ascii="Times New Roman" w:eastAsia="Times New Roman" w:hAnsi="Times New Roman" w:cs="Times New Roman"/>
+          <w:sz w:val="24"/>
+          <w:szCs w:val="24"/>
+        </w:rPr>
+      </w:pPr>
+      <w:r>
+        <w:rPr>
+          <w:noProof/>
+        </w:rPr>
         <w:drawing>
-          <wp:inline distT="0" distB="0" distL="0" distR="0" wp14:anchorId="41CF509D" wp14:editId="6C414FB8">
-            <wp:extent cx="3657600" cy="4572000"/>
+          <wp:anchor distT="0" distB="0" distL="114300" distR="114300" simplePos="0" relativeHeight="251661312" behindDoc="0" locked="0" layoutInCell="1" allowOverlap="1" wp14:anchorId="26DADBB7" wp14:editId="6C7754B0">
+            <wp:simplePos x="0" y="0"/>
+            <wp:positionH relativeFrom="margin">
+              <wp:align>center</wp:align>
+            </wp:positionH>
+            <wp:positionV relativeFrom="paragraph">
+              <wp:posOffset>742315</wp:posOffset>
+            </wp:positionV>
+            <wp:extent cx="3657600" cy="2743200"/>
             <wp:effectExtent l="0" t="0" r="0" b="0"/>
-            <wp:docPr id="233848157" name="Picture 233848157"/>
+            <wp:wrapTopAndBottom/>
+            <wp:docPr id="1437833514" name="Picture 1437833514"/>
             <wp:cNvGraphicFramePr>
               <a:graphicFrameLocks xmlns:a="http://schemas.openxmlformats.org/drawingml/2006/main" noChangeAspect="1"/>
             </wp:cNvGraphicFramePr>
@@ -171,7 +566,7 @@
                   <pic:spPr>
                     <a:xfrm>
                       <a:off x="0" y="0"/>
-                      <a:ext cx="3657600" cy="4572000"/>
+                      <a:ext cx="3657600" cy="2743200"/>
                     </a:xfrm>
                     <a:prstGeom prst="rect">
                       <a:avLst/>
@@ -180,33 +575,250 @@
                 </pic:pic>
               </a:graphicData>
             </a:graphic>
-          </wp:inline>
+            <wp14:sizeRelH relativeFrom="margin">
+              <wp14:pctWidth>0</wp14:pctWidth>
+            </wp14:sizeRelH>
+            <wp14:sizeRelV relativeFrom="margin">
+              <wp14:pctHeight>0</wp14:pctHeight>
+            </wp14:sizeRelV>
+          </wp:anchor>
         </w:drawing>
       </w:r>
-    </w:p>
-    <w:p>
-      <w:pPr>
-        <w:rPr>
-          <w:rFonts w:ascii="Times New Roman" w:hAnsi="Times New Roman" w:cs="Times New Roman"/>
-          <w:b/>
-          <w:bCs/>
-          <w:sz w:val="32"/>
-          <w:szCs w:val="32"/>
-          <w:u w:val="single"/>
-          <w:lang w:val="en-MY"/>
-        </w:rPr>
-      </w:pPr>
-      <w:r>
-        <w:rPr>
-          <w:rFonts w:ascii="Times New Roman" w:hAnsi="Times New Roman" w:cs="Times New Roman"/>
-          <w:b/>
-          <w:bCs/>
-          <w:sz w:val="32"/>
-          <w:szCs w:val="32"/>
-          <w:u w:val="single"/>
-          <w:lang w:val="en-MY"/>
-        </w:rPr>
-        <w:t>User-</w:t>
+      <w:r>
+        <w:rPr>
+          <w:rFonts w:ascii="Times New Roman" w:eastAsia="Times New Roman" w:hAnsi="Times New Roman" w:cs="Times New Roman"/>
+          <w:sz w:val="24"/>
+          <w:szCs w:val="24"/>
+        </w:rPr>
+        <w:t>The book of user wants to find is checked for the existence in library. If the book does not exist in</w:t>
+      </w:r>
+      <w:r>
+        <w:rPr>
+          <w:rFonts w:ascii="Times New Roman" w:eastAsia="Times New Roman" w:hAnsi="Times New Roman" w:cs="Times New Roman"/>
+          <w:sz w:val="24"/>
+          <w:szCs w:val="24"/>
+        </w:rPr>
+        <w:t xml:space="preserve"> </w:t>
+      </w:r>
+      <w:r>
+        <w:rPr>
+          <w:rFonts w:ascii="Times New Roman" w:eastAsia="Times New Roman" w:hAnsi="Times New Roman" w:cs="Times New Roman"/>
+          <w:sz w:val="24"/>
+          <w:szCs w:val="24"/>
+        </w:rPr>
+        <w:t>library</w:t>
+      </w:r>
+      <w:r>
+        <w:rPr>
+          <w:rFonts w:ascii="Times New Roman" w:eastAsia="Times New Roman" w:hAnsi="Times New Roman" w:cs="Times New Roman"/>
+          <w:sz w:val="24"/>
+          <w:szCs w:val="24"/>
+        </w:rPr>
+        <w:t>,</w:t>
+      </w:r>
+      <w:r>
+        <w:rPr>
+          <w:rFonts w:ascii="Times New Roman" w:eastAsia="Times New Roman" w:hAnsi="Times New Roman" w:cs="Times New Roman"/>
+          <w:sz w:val="24"/>
+          <w:szCs w:val="24"/>
+        </w:rPr>
+        <w:t xml:space="preserve"> it will display an error to inform user and if the book is existing it will display the book information for the user.</w:t>
+      </w:r>
+    </w:p>
+    <w:p>
+      <w:pPr>
+        <w:rPr>
+          <w:noProof/>
+        </w:rPr>
+      </w:pPr>
+    </w:p>
+    <w:p>
+      <w:pPr>
+        <w:rPr>
+          <w:noProof/>
+        </w:rPr>
+      </w:pPr>
+    </w:p>
+    <w:p>
+      <w:pPr>
+        <w:rPr>
+          <w:rFonts w:ascii="Times New Roman" w:hAnsi="Times New Roman" w:cs="Times New Roman"/>
+          <w:b/>
+          <w:bCs/>
+          <w:noProof/>
+          <w:sz w:val="32"/>
+          <w:szCs w:val="32"/>
+          <w:u w:val="single"/>
+        </w:rPr>
+      </w:pPr>
+    </w:p>
+    <w:p>
+      <w:pPr>
+        <w:rPr>
+          <w:rFonts w:ascii="Times New Roman" w:hAnsi="Times New Roman" w:cs="Times New Roman"/>
+          <w:b/>
+          <w:bCs/>
+          <w:noProof/>
+          <w:sz w:val="32"/>
+          <w:szCs w:val="32"/>
+          <w:u w:val="single"/>
+        </w:rPr>
+      </w:pPr>
+    </w:p>
+    <w:p>
+      <w:pPr>
+        <w:rPr>
+          <w:rFonts w:ascii="Times New Roman" w:hAnsi="Times New Roman" w:cs="Times New Roman"/>
+          <w:b/>
+          <w:bCs/>
+          <w:noProof/>
+          <w:sz w:val="32"/>
+          <w:szCs w:val="32"/>
+          <w:u w:val="single"/>
+        </w:rPr>
+      </w:pPr>
+    </w:p>
+    <w:p>
+      <w:pPr>
+        <w:rPr>
+          <w:rFonts w:ascii="Times New Roman" w:hAnsi="Times New Roman" w:cs="Times New Roman"/>
+          <w:b/>
+          <w:bCs/>
+          <w:noProof/>
+          <w:sz w:val="32"/>
+          <w:szCs w:val="32"/>
+          <w:u w:val="single"/>
+        </w:rPr>
+      </w:pPr>
+    </w:p>
+    <w:p>
+      <w:pPr>
+        <w:rPr>
+          <w:rFonts w:ascii="Times New Roman" w:hAnsi="Times New Roman" w:cs="Times New Roman"/>
+          <w:b/>
+          <w:bCs/>
+          <w:noProof/>
+          <w:sz w:val="32"/>
+          <w:szCs w:val="32"/>
+          <w:u w:val="single"/>
+        </w:rPr>
+      </w:pPr>
+    </w:p>
+    <w:p>
+      <w:pPr>
+        <w:rPr>
+          <w:rFonts w:ascii="Times New Roman" w:hAnsi="Times New Roman" w:cs="Times New Roman"/>
+          <w:b/>
+          <w:bCs/>
+          <w:noProof/>
+          <w:sz w:val="32"/>
+          <w:szCs w:val="32"/>
+          <w:u w:val="single"/>
+        </w:rPr>
+      </w:pPr>
+    </w:p>
+    <w:p>
+      <w:pPr>
+        <w:rPr>
+          <w:rFonts w:ascii="Times New Roman" w:hAnsi="Times New Roman" w:cs="Times New Roman"/>
+          <w:b/>
+          <w:bCs/>
+          <w:noProof/>
+          <w:sz w:val="32"/>
+          <w:szCs w:val="32"/>
+          <w:u w:val="single"/>
+        </w:rPr>
+      </w:pPr>
+    </w:p>
+    <w:p>
+      <w:pPr>
+        <w:rPr>
+          <w:rFonts w:ascii="Times New Roman" w:hAnsi="Times New Roman" w:cs="Times New Roman"/>
+          <w:b/>
+          <w:bCs/>
+          <w:noProof/>
+          <w:sz w:val="32"/>
+          <w:szCs w:val="32"/>
+          <w:u w:val="single"/>
+        </w:rPr>
+      </w:pPr>
+    </w:p>
+    <w:p>
+      <w:pPr>
+        <w:rPr>
+          <w:rFonts w:ascii="Times New Roman" w:hAnsi="Times New Roman" w:cs="Times New Roman"/>
+          <w:b/>
+          <w:bCs/>
+          <w:noProof/>
+          <w:sz w:val="32"/>
+          <w:szCs w:val="32"/>
+          <w:u w:val="single"/>
+        </w:rPr>
+      </w:pPr>
+    </w:p>
+    <w:p>
+      <w:pPr>
+        <w:rPr>
+          <w:rFonts w:ascii="Times New Roman" w:hAnsi="Times New Roman" w:cs="Times New Roman"/>
+          <w:b/>
+          <w:bCs/>
+          <w:noProof/>
+          <w:sz w:val="32"/>
+          <w:szCs w:val="32"/>
+          <w:u w:val="single"/>
+        </w:rPr>
+      </w:pPr>
+    </w:p>
+    <w:p>
+      <w:pPr>
+        <w:rPr>
+          <w:rFonts w:ascii="Times New Roman" w:hAnsi="Times New Roman" w:cs="Times New Roman"/>
+          <w:b/>
+          <w:bCs/>
+          <w:noProof/>
+          <w:sz w:val="32"/>
+          <w:szCs w:val="32"/>
+          <w:u w:val="single"/>
+        </w:rPr>
+      </w:pPr>
+    </w:p>
+    <w:p>
+      <w:pPr>
+        <w:rPr>
+          <w:rFonts w:ascii="Times New Roman" w:hAnsi="Times New Roman" w:cs="Times New Roman"/>
+          <w:b/>
+          <w:bCs/>
+          <w:noProof/>
+          <w:sz w:val="32"/>
+          <w:szCs w:val="32"/>
+          <w:u w:val="single"/>
+        </w:rPr>
+      </w:pPr>
+    </w:p>
+    <w:p>
+      <w:pPr>
+        <w:rPr>
+          <w:rFonts w:ascii="Times New Roman" w:hAnsi="Times New Roman" w:cs="Times New Roman"/>
+          <w:b/>
+          <w:bCs/>
+          <w:sz w:val="32"/>
+          <w:szCs w:val="32"/>
+          <w:u w:val="single"/>
+          <w:lang w:val="en-MY"/>
+        </w:rPr>
+      </w:pPr>
+      <w:r>
+        <w:rPr>
+          <w:rFonts w:ascii="Times New Roman" w:hAnsi="Times New Roman" w:cs="Times New Roman"/>
+          <w:b/>
+          <w:bCs/>
+          <w:sz w:val="32"/>
+          <w:szCs w:val="32"/>
+          <w:u w:val="single"/>
+          <w:lang w:val="en-MY"/>
+        </w:rPr>
+        <w:lastRenderedPageBreak/>
+        <w:t>10.2.1 User-</w:t>
       </w:r>
       <w:r>
         <w:rPr>
@@ -235,29 +847,28 @@
     <w:p>
       <w:pPr>
         <w:rPr>
-          <w:rFonts w:ascii="Times New Roman" w:eastAsia="Times New Roman" w:hAnsi="Times New Roman" w:cs="Times New Roman"/>
-          <w:b/>
-          <w:bCs/>
-          <w:sz w:val="32"/>
-          <w:szCs w:val="32"/>
-        </w:rPr>
-      </w:pPr>
-      <w:r>
-        <w:rPr>
-          <w:rFonts w:ascii="Times New Roman" w:eastAsia="Times New Roman" w:hAnsi="Times New Roman" w:cs="Times New Roman"/>
-          <w:b/>
-          <w:bCs/>
-          <w:sz w:val="32"/>
-          <w:szCs w:val="32"/>
-        </w:rPr>
-        <w:t>Ease of Data Entry</w:t>
+          <w:b/>
+          <w:bCs/>
+          <w:sz w:val="32"/>
+          <w:szCs w:val="32"/>
+        </w:rPr>
+      </w:pPr>
+      <w:r>
+        <w:rPr>
+          <w:rFonts w:ascii="Times New Roman" w:eastAsia="Times New Roman" w:hAnsi="Times New Roman" w:cs="Times New Roman"/>
+          <w:b/>
+          <w:bCs/>
+          <w:sz w:val="32"/>
+          <w:szCs w:val="32"/>
+        </w:rPr>
+        <w:t>HELP Facilities</w:t>
       </w:r>
     </w:p>
     <w:p>
       <w:pPr>
         <w:numPr>
           <w:ilvl w:val="0"/>
-          <w:numId w:val="2"/>
+          <w:numId w:val="4"/>
         </w:numPr>
         <w:rPr>
           <w:rFonts w:ascii="Times New Roman" w:eastAsia="Times New Roman" w:hAnsi="Times New Roman" w:cs="Times New Roman"/>
@@ -271,98 +882,8 @@
           <w:sz w:val="24"/>
           <w:szCs w:val="24"/>
         </w:rPr>
-        <w:t>This is a search page for the National Library of Malaysia. The data entry screen in the same logical order as the input form. After that it also have a clear title of field and if user insert an invalidation data it has a provision of data validation checks in order to reduce potential human data entry error.</w:t>
-      </w:r>
-    </w:p>
-    <w:p>
-      <w:pPr>
-        <w:rPr>
-          <w:rFonts w:ascii="Times New Roman" w:eastAsia="Times New Roman" w:hAnsi="Times New Roman" w:cs="Times New Roman"/>
-          <w:sz w:val="24"/>
-          <w:szCs w:val="24"/>
-        </w:rPr>
-      </w:pPr>
-    </w:p>
-    <w:p>
-      <w:pPr>
-        <w:rPr>
-          <w:rFonts w:ascii="Times New Roman" w:eastAsia="Times New Roman" w:hAnsi="Times New Roman" w:cs="Times New Roman"/>
-          <w:b/>
-          <w:bCs/>
-          <w:sz w:val="32"/>
-          <w:szCs w:val="32"/>
-          <w:u w:val="single"/>
-          <w:lang w:val="en-MY"/>
-        </w:rPr>
-      </w:pPr>
-      <w:r>
-        <w:rPr>
-          <w:rFonts w:ascii="Times New Roman" w:eastAsia="Times New Roman" w:hAnsi="Times New Roman" w:cs="Times New Roman"/>
-          <w:b/>
-          <w:bCs/>
-          <w:sz w:val="32"/>
-          <w:szCs w:val="32"/>
-          <w:u w:val="single"/>
-          <w:lang w:val="en-MY"/>
-        </w:rPr>
-        <w:t xml:space="preserve">Types of Data Validation </w:t>
-      </w:r>
-    </w:p>
-    <w:p>
-      <w:pPr>
-        <w:rPr>
-          <w:rFonts w:ascii="Times New Roman" w:eastAsia="Times New Roman" w:hAnsi="Times New Roman" w:cs="Times New Roman"/>
-          <w:b/>
-          <w:bCs/>
-          <w:sz w:val="32"/>
-          <w:szCs w:val="32"/>
-        </w:rPr>
-      </w:pPr>
-      <w:r>
-        <w:rPr>
-          <w:rFonts w:ascii="Times New Roman" w:eastAsia="Times New Roman" w:hAnsi="Times New Roman" w:cs="Times New Roman"/>
-          <w:b/>
-          <w:bCs/>
-          <w:sz w:val="32"/>
-          <w:szCs w:val="32"/>
-        </w:rPr>
-        <w:t>Existence check</w:t>
-      </w:r>
-    </w:p>
-    <w:p>
-      <w:pPr>
-        <w:numPr>
-          <w:ilvl w:val="0"/>
-          <w:numId w:val="3"/>
-        </w:numPr>
-        <w:rPr>
-          <w:rFonts w:ascii="Times New Roman" w:eastAsia="Times New Roman" w:hAnsi="Times New Roman" w:cs="Times New Roman"/>
-          <w:sz w:val="24"/>
-          <w:szCs w:val="24"/>
-        </w:rPr>
-      </w:pPr>
-      <w:r>
-        <w:rPr>
-          <w:rFonts w:ascii="Times New Roman" w:eastAsia="Times New Roman" w:hAnsi="Times New Roman" w:cs="Times New Roman"/>
-          <w:sz w:val="24"/>
-          <w:szCs w:val="24"/>
-        </w:rPr>
-        <w:t>The book of user wants to find is checked for the existence in library. If the book does not exist in library it will display an error to inform user and if the book is existing it will display the book information for the user.</w:t>
-      </w:r>
-    </w:p>
-    <w:p>
-      <w:pPr>
-        <w:rPr>
-          <w:noProof/>
-        </w:rPr>
-      </w:pPr>
-    </w:p>
-    <w:p>
-      <w:pPr>
-        <w:rPr>
-          <w:noProof/>
-        </w:rPr>
-      </w:pPr>
+        <w:t>This is a register page and login page for the National Library of Malaysia.  It contains a hypertext in a box. This can help when users are unsure or unable to perform a certain function or made an error and it also accompanied by an example application of the command. When user key in invalid data it will suggest a correct alternative to the command that the user has specified.</w:t>
+      </w:r>
     </w:p>
     <w:p>
       <w:pPr>
@@ -395,9 +916,17 @@
           <w:noProof/>
         </w:rPr>
         <w:drawing>
-          <wp:inline distT="0" distB="0" distL="0" distR="0" wp14:anchorId="6E9C9BA2" wp14:editId="2A1ADA02">
-            <wp:extent cx="3248025" cy="3654027"/>
-            <wp:effectExtent l="0" t="0" r="0" b="3810"/>
+          <wp:anchor distT="0" distB="0" distL="114300" distR="114300" simplePos="0" relativeHeight="251659264" behindDoc="0" locked="0" layoutInCell="1" allowOverlap="1" wp14:anchorId="6E9C9BA2" wp14:editId="4639DB93">
+            <wp:simplePos x="0" y="0"/>
+            <wp:positionH relativeFrom="margin">
+              <wp:align>center</wp:align>
+            </wp:positionH>
+            <wp:positionV relativeFrom="paragraph">
+              <wp:posOffset>184150</wp:posOffset>
+            </wp:positionV>
+            <wp:extent cx="4377690" cy="4924425"/>
+            <wp:effectExtent l="0" t="0" r="3810" b="9525"/>
+            <wp:wrapSquare wrapText="bothSides"/>
             <wp:docPr id="1416585421" name="Picture 1416585421"/>
             <wp:cNvGraphicFramePr>
               <a:graphicFrameLocks xmlns:a="http://schemas.openxmlformats.org/drawingml/2006/main" noChangeAspect="1"/>
@@ -424,7 +953,7 @@
                   <pic:spPr>
                     <a:xfrm>
                       <a:off x="0" y="0"/>
-                      <a:ext cx="3287130" cy="3698020"/>
+                      <a:ext cx="4377690" cy="4924425"/>
                     </a:xfrm>
                     <a:prstGeom prst="rect">
                       <a:avLst/>
@@ -433,19 +962,620 @@
                 </pic:pic>
               </a:graphicData>
             </a:graphic>
-          </wp:inline>
+            <wp14:sizeRelH relativeFrom="margin">
+              <wp14:pctWidth>0</wp14:pctWidth>
+            </wp14:sizeRelH>
+            <wp14:sizeRelV relativeFrom="margin">
+              <wp14:pctHeight>0</wp14:pctHeight>
+            </wp14:sizeRelV>
+          </wp:anchor>
         </w:drawing>
       </w:r>
     </w:p>
     <w:p>
-      <w:r>
-        <w:rPr>
-          <w:noProof/>
-        </w:rPr>
+      <w:pPr>
+        <w:rPr>
+          <w:rFonts w:ascii="Times New Roman" w:hAnsi="Times New Roman" w:cs="Times New Roman"/>
+          <w:b/>
+          <w:bCs/>
+          <w:noProof/>
+          <w:sz w:val="32"/>
+          <w:szCs w:val="32"/>
+          <w:u w:val="single"/>
+        </w:rPr>
+      </w:pPr>
+    </w:p>
+    <w:p>
+      <w:pPr>
+        <w:rPr>
+          <w:rFonts w:ascii="Times New Roman" w:hAnsi="Times New Roman" w:cs="Times New Roman"/>
+          <w:b/>
+          <w:bCs/>
+          <w:noProof/>
+          <w:sz w:val="32"/>
+          <w:szCs w:val="32"/>
+          <w:u w:val="single"/>
+        </w:rPr>
+      </w:pPr>
+    </w:p>
+    <w:p>
+      <w:pPr>
+        <w:rPr>
+          <w:rFonts w:ascii="Times New Roman" w:hAnsi="Times New Roman" w:cs="Times New Roman"/>
+          <w:b/>
+          <w:bCs/>
+          <w:noProof/>
+          <w:sz w:val="32"/>
+          <w:szCs w:val="32"/>
+          <w:u w:val="single"/>
+        </w:rPr>
+      </w:pPr>
+    </w:p>
+    <w:p>
+      <w:pPr>
+        <w:rPr>
+          <w:rFonts w:ascii="Times New Roman" w:hAnsi="Times New Roman" w:cs="Times New Roman"/>
+          <w:b/>
+          <w:bCs/>
+          <w:noProof/>
+          <w:sz w:val="32"/>
+          <w:szCs w:val="32"/>
+          <w:u w:val="single"/>
+        </w:rPr>
+      </w:pPr>
+    </w:p>
+    <w:p>
+      <w:pPr>
+        <w:rPr>
+          <w:rFonts w:ascii="Times New Roman" w:hAnsi="Times New Roman" w:cs="Times New Roman"/>
+          <w:b/>
+          <w:bCs/>
+          <w:noProof/>
+          <w:sz w:val="32"/>
+          <w:szCs w:val="32"/>
+          <w:u w:val="single"/>
+        </w:rPr>
+      </w:pPr>
+    </w:p>
+    <w:p>
+      <w:pPr>
+        <w:rPr>
+          <w:rFonts w:ascii="Times New Roman" w:hAnsi="Times New Roman" w:cs="Times New Roman"/>
+          <w:b/>
+          <w:bCs/>
+          <w:noProof/>
+          <w:sz w:val="32"/>
+          <w:szCs w:val="32"/>
+          <w:u w:val="single"/>
+        </w:rPr>
+      </w:pPr>
+    </w:p>
+    <w:p>
+      <w:pPr>
+        <w:rPr>
+          <w:rFonts w:ascii="Times New Roman" w:hAnsi="Times New Roman" w:cs="Times New Roman"/>
+          <w:b/>
+          <w:bCs/>
+          <w:noProof/>
+          <w:sz w:val="32"/>
+          <w:szCs w:val="32"/>
+          <w:u w:val="single"/>
+        </w:rPr>
+      </w:pPr>
+    </w:p>
+    <w:p>
+      <w:pPr>
+        <w:rPr>
+          <w:rFonts w:ascii="Times New Roman" w:hAnsi="Times New Roman" w:cs="Times New Roman"/>
+          <w:b/>
+          <w:bCs/>
+          <w:noProof/>
+          <w:sz w:val="32"/>
+          <w:szCs w:val="32"/>
+          <w:u w:val="single"/>
+        </w:rPr>
+      </w:pPr>
+    </w:p>
+    <w:p>
+      <w:pPr>
+        <w:rPr>
+          <w:rFonts w:ascii="Times New Roman" w:hAnsi="Times New Roman" w:cs="Times New Roman"/>
+          <w:b/>
+          <w:bCs/>
+          <w:noProof/>
+          <w:sz w:val="32"/>
+          <w:szCs w:val="32"/>
+          <w:u w:val="single"/>
+        </w:rPr>
+      </w:pPr>
+    </w:p>
+    <w:p>
+      <w:pPr>
+        <w:rPr>
+          <w:rFonts w:ascii="Times New Roman" w:hAnsi="Times New Roman" w:cs="Times New Roman"/>
+          <w:b/>
+          <w:bCs/>
+          <w:noProof/>
+          <w:sz w:val="32"/>
+          <w:szCs w:val="32"/>
+          <w:u w:val="single"/>
+        </w:rPr>
+      </w:pPr>
+    </w:p>
+    <w:p>
+      <w:pPr>
+        <w:rPr>
+          <w:rFonts w:ascii="Times New Roman" w:hAnsi="Times New Roman" w:cs="Times New Roman"/>
+          <w:b/>
+          <w:bCs/>
+          <w:noProof/>
+          <w:sz w:val="32"/>
+          <w:szCs w:val="32"/>
+          <w:u w:val="single"/>
+        </w:rPr>
+      </w:pPr>
+    </w:p>
+    <w:p>
+      <w:pPr>
+        <w:rPr>
+          <w:rFonts w:ascii="Times New Roman" w:hAnsi="Times New Roman" w:cs="Times New Roman"/>
+          <w:b/>
+          <w:bCs/>
+          <w:noProof/>
+          <w:sz w:val="32"/>
+          <w:szCs w:val="32"/>
+          <w:u w:val="single"/>
+        </w:rPr>
+      </w:pPr>
+    </w:p>
+    <w:p>
+      <w:pPr>
+        <w:rPr>
+          <w:rFonts w:ascii="Times New Roman" w:hAnsi="Times New Roman" w:cs="Times New Roman"/>
+          <w:b/>
+          <w:bCs/>
+          <w:noProof/>
+          <w:sz w:val="32"/>
+          <w:szCs w:val="32"/>
+          <w:u w:val="single"/>
+        </w:rPr>
+      </w:pPr>
+    </w:p>
+    <w:p>
+      <w:pPr>
+        <w:rPr>
+          <w:rFonts w:ascii="Times New Roman" w:hAnsi="Times New Roman" w:cs="Times New Roman"/>
+          <w:b/>
+          <w:bCs/>
+          <w:noProof/>
+          <w:sz w:val="32"/>
+          <w:szCs w:val="32"/>
+          <w:u w:val="single"/>
+        </w:rPr>
+      </w:pPr>
+    </w:p>
+    <w:p>
+      <w:pPr>
+        <w:rPr>
+          <w:rFonts w:ascii="Times New Roman" w:hAnsi="Times New Roman" w:cs="Times New Roman"/>
+          <w:b/>
+          <w:bCs/>
+          <w:noProof/>
+          <w:sz w:val="32"/>
+          <w:szCs w:val="32"/>
+          <w:u w:val="single"/>
+        </w:rPr>
+      </w:pPr>
+    </w:p>
+    <w:p>
+      <w:pPr>
+        <w:rPr>
+          <w:rFonts w:ascii="Times New Roman" w:hAnsi="Times New Roman" w:cs="Times New Roman"/>
+          <w:b/>
+          <w:bCs/>
+          <w:noProof/>
+          <w:sz w:val="32"/>
+          <w:szCs w:val="32"/>
+          <w:u w:val="single"/>
+        </w:rPr>
+      </w:pPr>
+    </w:p>
+    <w:p>
+      <w:pPr>
+        <w:rPr>
+          <w:rFonts w:ascii="Times New Roman" w:hAnsi="Times New Roman" w:cs="Times New Roman"/>
+          <w:b/>
+          <w:bCs/>
+          <w:noProof/>
+          <w:sz w:val="32"/>
+          <w:szCs w:val="32"/>
+          <w:u w:val="single"/>
+        </w:rPr>
+      </w:pPr>
+    </w:p>
+    <w:p>
+      <w:pPr>
+        <w:rPr>
+          <w:rFonts w:ascii="Times New Roman" w:hAnsi="Times New Roman" w:cs="Times New Roman"/>
+          <w:b/>
+          <w:bCs/>
+          <w:noProof/>
+          <w:sz w:val="32"/>
+          <w:szCs w:val="32"/>
+          <w:u w:val="single"/>
+        </w:rPr>
+      </w:pPr>
+    </w:p>
+    <w:p>
+      <w:pPr>
+        <w:rPr>
+          <w:rFonts w:ascii="Times New Roman" w:hAnsi="Times New Roman" w:cs="Times New Roman"/>
+          <w:b/>
+          <w:bCs/>
+          <w:noProof/>
+          <w:sz w:val="32"/>
+          <w:szCs w:val="32"/>
+          <w:u w:val="single"/>
+        </w:rPr>
+      </w:pPr>
+    </w:p>
+    <w:p>
+      <w:pPr>
+        <w:rPr>
+          <w:rFonts w:ascii="Times New Roman" w:hAnsi="Times New Roman" w:cs="Times New Roman"/>
+          <w:b/>
+          <w:bCs/>
+          <w:noProof/>
+          <w:sz w:val="32"/>
+          <w:szCs w:val="32"/>
+          <w:u w:val="single"/>
+        </w:rPr>
+      </w:pPr>
+      <w:r>
+        <w:rPr>
+          <w:rFonts w:ascii="Times New Roman" w:eastAsia="Times New Roman" w:hAnsi="Times New Roman" w:cs="Times New Roman"/>
+          <w:noProof/>
+          <w:sz w:val="24"/>
+          <w:szCs w:val="24"/>
+        </w:rPr>
+        <w:lastRenderedPageBreak/>
         <w:drawing>
-          <wp:inline distT="0" distB="0" distL="0" distR="0" wp14:anchorId="2E3AF8E2" wp14:editId="3B9082B4">
-            <wp:extent cx="3302572" cy="3810000"/>
+          <wp:anchor distT="0" distB="0" distL="114300" distR="114300" simplePos="0" relativeHeight="251663360" behindDoc="0" locked="0" layoutInCell="1" allowOverlap="1" wp14:anchorId="5809E98C" wp14:editId="64F652D1">
+            <wp:simplePos x="0" y="0"/>
+            <wp:positionH relativeFrom="margin">
+              <wp:align>center</wp:align>
+            </wp:positionH>
+            <wp:positionV relativeFrom="paragraph">
+              <wp:posOffset>409575</wp:posOffset>
+            </wp:positionV>
+            <wp:extent cx="4429125" cy="5241925"/>
+            <wp:effectExtent l="0" t="0" r="9525" b="0"/>
+            <wp:wrapTopAndBottom/>
+            <wp:docPr id="5" name="Picture 5" descr="C:\Users\User\AppData\Local\Temp\Rar$DRa7056.16641\Screen\Login.png"/>
+            <wp:cNvGraphicFramePr>
+              <a:graphicFrameLocks xmlns:a="http://schemas.openxmlformats.org/drawingml/2006/main" noChangeAspect="1"/>
+            </wp:cNvGraphicFramePr>
+            <a:graphic xmlns:a="http://schemas.openxmlformats.org/drawingml/2006/main">
+              <a:graphicData uri="http://schemas.openxmlformats.org/drawingml/2006/picture">
+                <pic:pic xmlns:pic="http://schemas.openxmlformats.org/drawingml/2006/picture">
+                  <pic:nvPicPr>
+                    <pic:cNvPr id="0" name="Picture 1" descr="C:\Users\User\AppData\Local\Temp\Rar$DRa7056.16641\Screen\Login.png"/>
+                    <pic:cNvPicPr>
+                      <a:picLocks noChangeAspect="1" noChangeArrowheads="1"/>
+                    </pic:cNvPicPr>
+                  </pic:nvPicPr>
+                  <pic:blipFill>
+                    <a:blip r:embed="rId9">
+                      <a:extLst>
+                        <a:ext uri="{28A0092B-C50C-407E-A947-70E740481C1C}">
+                          <a14:useLocalDpi xmlns:a14="http://schemas.microsoft.com/office/drawing/2010/main" val="0"/>
+                        </a:ext>
+                      </a:extLst>
+                    </a:blip>
+                    <a:srcRect/>
+                    <a:stretch>
+                      <a:fillRect/>
+                    </a:stretch>
+                  </pic:blipFill>
+                  <pic:spPr bwMode="auto">
+                    <a:xfrm>
+                      <a:off x="0" y="0"/>
+                      <a:ext cx="4429125" cy="5241925"/>
+                    </a:xfrm>
+                    <a:prstGeom prst="rect">
+                      <a:avLst/>
+                    </a:prstGeom>
+                    <a:noFill/>
+                    <a:ln>
+                      <a:noFill/>
+                    </a:ln>
+                  </pic:spPr>
+                </pic:pic>
+              </a:graphicData>
+            </a:graphic>
+            <wp14:sizeRelH relativeFrom="margin">
+              <wp14:pctWidth>0</wp14:pctWidth>
+            </wp14:sizeRelH>
+            <wp14:sizeRelV relativeFrom="margin">
+              <wp14:pctHeight>0</wp14:pctHeight>
+            </wp14:sizeRelV>
+          </wp:anchor>
+        </w:drawing>
+      </w:r>
+      <w:r>
+        <w:rPr>
+          <w:rFonts w:ascii="Times New Roman" w:hAnsi="Times New Roman" w:cs="Times New Roman"/>
+          <w:b/>
+          <w:bCs/>
+          <w:noProof/>
+          <w:sz w:val="32"/>
+          <w:szCs w:val="32"/>
+          <w:u w:val="single"/>
+        </w:rPr>
+        <w:t>Login Page</w:t>
+      </w:r>
+    </w:p>
+    <w:p>
+      <w:pPr>
+        <w:rPr>
+          <w:rFonts w:ascii="Times New Roman" w:hAnsi="Times New Roman" w:cs="Times New Roman"/>
+          <w:b/>
+          <w:bCs/>
+          <w:sz w:val="32"/>
+          <w:szCs w:val="32"/>
+          <w:u w:val="single"/>
+          <w:lang w:val="en-MY"/>
+        </w:rPr>
+      </w:pPr>
+    </w:p>
+    <w:p>
+      <w:pPr>
+        <w:rPr>
+          <w:rFonts w:ascii="Times New Roman" w:eastAsia="Times New Roman" w:hAnsi="Times New Roman" w:cs="Times New Roman"/>
+          <w:b/>
+          <w:bCs/>
+          <w:sz w:val="32"/>
+          <w:szCs w:val="32"/>
+          <w:u w:val="single"/>
+          <w:lang w:val="en-MY"/>
+        </w:rPr>
+      </w:pPr>
+    </w:p>
+    <w:p>
+      <w:pPr>
+        <w:rPr>
+          <w:rFonts w:ascii="Times New Roman" w:eastAsia="Times New Roman" w:hAnsi="Times New Roman" w:cs="Times New Roman"/>
+          <w:b/>
+          <w:bCs/>
+          <w:sz w:val="32"/>
+          <w:szCs w:val="32"/>
+          <w:u w:val="single"/>
+          <w:lang w:val="en-MY"/>
+        </w:rPr>
+      </w:pPr>
+    </w:p>
+    <w:p>
+      <w:pPr>
+        <w:rPr>
+          <w:rFonts w:ascii="Times New Roman" w:eastAsia="Times New Roman" w:hAnsi="Times New Roman" w:cs="Times New Roman"/>
+          <w:b/>
+          <w:bCs/>
+          <w:sz w:val="32"/>
+          <w:szCs w:val="32"/>
+          <w:u w:val="single"/>
+          <w:lang w:val="en-MY"/>
+        </w:rPr>
+      </w:pPr>
+    </w:p>
+    <w:p>
+      <w:pPr>
+        <w:rPr>
+          <w:rFonts w:ascii="Times New Roman" w:eastAsia="Times New Roman" w:hAnsi="Times New Roman" w:cs="Times New Roman"/>
+          <w:b/>
+          <w:bCs/>
+          <w:sz w:val="32"/>
+          <w:szCs w:val="32"/>
+          <w:u w:val="single"/>
+          <w:lang w:val="en-MY"/>
+        </w:rPr>
+      </w:pPr>
+    </w:p>
+    <w:p>
+      <w:pPr>
+        <w:rPr>
+          <w:rFonts w:ascii="Times New Roman" w:eastAsia="Times New Roman" w:hAnsi="Times New Roman" w:cs="Times New Roman"/>
+          <w:b/>
+          <w:bCs/>
+          <w:sz w:val="32"/>
+          <w:szCs w:val="32"/>
+          <w:u w:val="single"/>
+          <w:lang w:val="en-MY"/>
+        </w:rPr>
+      </w:pPr>
+    </w:p>
+    <w:p>
+      <w:pPr>
+        <w:rPr>
+          <w:rFonts w:ascii="Times New Roman" w:eastAsia="Times New Roman" w:hAnsi="Times New Roman" w:cs="Times New Roman"/>
+          <w:b/>
+          <w:bCs/>
+          <w:sz w:val="32"/>
+          <w:szCs w:val="32"/>
+          <w:u w:val="single"/>
+          <w:lang w:val="en-MY"/>
+        </w:rPr>
+      </w:pPr>
+    </w:p>
+    <w:p>
+      <w:pPr>
+        <w:rPr>
+          <w:rFonts w:ascii="Times New Roman" w:eastAsia="Times New Roman" w:hAnsi="Times New Roman" w:cs="Times New Roman"/>
+          <w:b/>
+          <w:bCs/>
+          <w:sz w:val="32"/>
+          <w:szCs w:val="32"/>
+          <w:u w:val="single"/>
+          <w:lang w:val="en-MY"/>
+        </w:rPr>
+      </w:pPr>
+    </w:p>
+    <w:p>
+      <w:pPr>
+        <w:rPr>
+          <w:rFonts w:ascii="Times New Roman" w:eastAsia="Times New Roman" w:hAnsi="Times New Roman" w:cs="Times New Roman"/>
+          <w:b/>
+          <w:bCs/>
+          <w:sz w:val="32"/>
+          <w:szCs w:val="32"/>
+          <w:u w:val="single"/>
+          <w:lang w:val="en-MY"/>
+        </w:rPr>
+      </w:pPr>
+    </w:p>
+    <w:p>
+      <w:pPr>
+        <w:rPr>
+          <w:rFonts w:ascii="Times New Roman" w:eastAsia="Times New Roman" w:hAnsi="Times New Roman" w:cs="Times New Roman"/>
+          <w:b/>
+          <w:bCs/>
+          <w:sz w:val="32"/>
+          <w:szCs w:val="32"/>
+          <w:u w:val="single"/>
+          <w:lang w:val="en-MY"/>
+        </w:rPr>
+      </w:pPr>
+    </w:p>
+    <w:p>
+      <w:pPr>
+        <w:rPr>
+          <w:rFonts w:ascii="Times New Roman" w:eastAsia="Times New Roman" w:hAnsi="Times New Roman" w:cs="Times New Roman"/>
+          <w:sz w:val="32"/>
+          <w:szCs w:val="32"/>
+        </w:rPr>
+      </w:pPr>
+      <w:r>
+        <w:rPr>
+          <w:rFonts w:ascii="Times New Roman" w:eastAsia="Times New Roman" w:hAnsi="Times New Roman" w:cs="Times New Roman"/>
+          <w:b/>
+          <w:bCs/>
+          <w:sz w:val="32"/>
+          <w:szCs w:val="32"/>
+          <w:u w:val="single"/>
+          <w:lang w:val="en-MY"/>
+        </w:rPr>
+        <w:lastRenderedPageBreak/>
+        <w:t xml:space="preserve">10.2.2 </w:t>
+      </w:r>
+      <w:r>
+        <w:rPr>
+          <w:rFonts w:ascii="Times New Roman" w:eastAsia="Times New Roman" w:hAnsi="Times New Roman" w:cs="Times New Roman"/>
+          <w:b/>
+          <w:bCs/>
+          <w:sz w:val="32"/>
+          <w:szCs w:val="32"/>
+          <w:u w:val="single"/>
+          <w:lang w:val="en-MY"/>
+        </w:rPr>
+        <w:t xml:space="preserve">Types of Data Validation </w:t>
+      </w:r>
+    </w:p>
+    <w:p>
+      <w:pPr>
+        <w:rPr>
+          <w:rFonts w:ascii="Times New Roman" w:eastAsia="Times New Roman" w:hAnsi="Times New Roman" w:cs="Times New Roman"/>
+          <w:b/>
+          <w:bCs/>
+          <w:sz w:val="32"/>
+          <w:szCs w:val="32"/>
+        </w:rPr>
+      </w:pPr>
+      <w:r>
+        <w:rPr>
+          <w:rFonts w:ascii="Times New Roman" w:eastAsia="Times New Roman" w:hAnsi="Times New Roman" w:cs="Times New Roman"/>
+          <w:b/>
+          <w:bCs/>
+          <w:sz w:val="32"/>
+          <w:szCs w:val="32"/>
+        </w:rPr>
+        <w:t>Data Type check</w:t>
+      </w:r>
+    </w:p>
+    <w:p>
+      <w:pPr>
+        <w:numPr>
+          <w:ilvl w:val="0"/>
+          <w:numId w:val="5"/>
+        </w:numPr>
+        <w:rPr>
+          <w:rFonts w:ascii="Times New Roman" w:eastAsia="Times New Roman" w:hAnsi="Times New Roman" w:cs="Times New Roman"/>
+          <w:sz w:val="24"/>
+          <w:szCs w:val="24"/>
+        </w:rPr>
+      </w:pPr>
+      <w:r>
+        <w:rPr>
+          <w:rFonts w:ascii="Times New Roman" w:eastAsia="Times New Roman" w:hAnsi="Times New Roman" w:cs="Times New Roman"/>
+          <w:sz w:val="24"/>
+          <w:szCs w:val="24"/>
+        </w:rPr>
+        <w:t>No digit and symbol in the name check. No alphabetic data in identifier check.</w:t>
+      </w:r>
+    </w:p>
+    <w:p>
+      <w:pPr>
+        <w:rPr>
+          <w:rFonts w:ascii="Times New Roman" w:eastAsia="Times New Roman" w:hAnsi="Times New Roman" w:cs="Times New Roman"/>
+          <w:b/>
+          <w:bCs/>
+          <w:sz w:val="32"/>
+          <w:szCs w:val="32"/>
+        </w:rPr>
+      </w:pPr>
+      <w:r>
+        <w:rPr>
+          <w:rFonts w:ascii="Times New Roman" w:eastAsia="Times New Roman" w:hAnsi="Times New Roman" w:cs="Times New Roman"/>
+          <w:b/>
+          <w:bCs/>
+          <w:sz w:val="32"/>
+          <w:szCs w:val="32"/>
+        </w:rPr>
+        <w:t xml:space="preserve">Format check </w:t>
+      </w:r>
+    </w:p>
+    <w:p>
+      <w:pPr>
+        <w:numPr>
+          <w:ilvl w:val="0"/>
+          <w:numId w:val="6"/>
+        </w:numPr>
+        <w:rPr>
+          <w:rFonts w:ascii="Times New Roman" w:eastAsia="Times New Roman" w:hAnsi="Times New Roman" w:cs="Times New Roman"/>
+          <w:sz w:val="24"/>
+          <w:szCs w:val="24"/>
+        </w:rPr>
+        <w:sectPr>
+          <w:pgSz w:w="12240" w:h="15840"/>
+          <w:pgMar w:top="720" w:right="720" w:bottom="720" w:left="720" w:header="720" w:footer="720" w:gutter="0"/>
+          <w:cols w:space="720"/>
+          <w:docGrid w:linePitch="360"/>
+        </w:sectPr>
+      </w:pPr>
+      <w:r>
+        <w:rPr>
+          <w:noProof/>
+        </w:rPr>
+        <w:drawing>
+          <wp:anchor distT="0" distB="0" distL="114300" distR="114300" simplePos="0" relativeHeight="251658240" behindDoc="0" locked="0" layoutInCell="1" allowOverlap="1" wp14:anchorId="2E3AF8E2" wp14:editId="0E9F1999">
+            <wp:simplePos x="0" y="0"/>
+            <wp:positionH relativeFrom="margin">
+              <wp:posOffset>1209675</wp:posOffset>
+            </wp:positionH>
+            <wp:positionV relativeFrom="paragraph">
+              <wp:posOffset>561975</wp:posOffset>
+            </wp:positionV>
+            <wp:extent cx="4400550" cy="5075555"/>
             <wp:effectExtent l="0" t="0" r="0" b="0"/>
+            <wp:wrapTopAndBottom/>
             <wp:docPr id="11910466" name="Picture 11910466"/>
             <wp:cNvGraphicFramePr>
               <a:graphicFrameLocks xmlns:a="http://schemas.openxmlformats.org/drawingml/2006/main" noChangeAspect="1"/>
@@ -458,7 +1588,7 @@
                     <pic:cNvPicPr/>
                   </pic:nvPicPr>
                   <pic:blipFill>
-                    <a:blip r:embed="rId9">
+                    <a:blip r:embed="rId10">
                       <a:extLst>
                         <a:ext uri="{28A0092B-C50C-407E-A947-70E740481C1C}">
                           <a14:useLocalDpi xmlns:a14="http://schemas.microsoft.com/office/drawing/2010/main" val="0"/>
@@ -472,7 +1602,7 @@
                   <pic:spPr>
                     <a:xfrm>
                       <a:off x="0" y="0"/>
-                      <a:ext cx="3345891" cy="3859974"/>
+                      <a:ext cx="4400550" cy="5075555"/>
                     </a:xfrm>
                     <a:prstGeom prst="rect">
                       <a:avLst/>
@@ -481,202 +1611,15 @@
                 </pic:pic>
               </a:graphicData>
             </a:graphic>
-          </wp:inline>
+            <wp14:sizeRelH relativeFrom="margin">
+              <wp14:pctWidth>0</wp14:pctWidth>
+            </wp14:sizeRelH>
+            <wp14:sizeRelV relativeFrom="margin">
+              <wp14:pctHeight>0</wp14:pctHeight>
+            </wp14:sizeRelV>
+          </wp:anchor>
         </w:drawing>
       </w:r>
-    </w:p>
-    <w:p>
-      <w:pPr>
-        <w:rPr>
-          <w:rFonts w:ascii="Times New Roman" w:hAnsi="Times New Roman" w:cs="Times New Roman"/>
-          <w:b/>
-          <w:bCs/>
-          <w:sz w:val="32"/>
-          <w:szCs w:val="32"/>
-          <w:u w:val="single"/>
-          <w:lang w:val="en-MY"/>
-        </w:rPr>
-      </w:pPr>
-      <w:r>
-        <w:rPr>
-          <w:rFonts w:ascii="Times New Roman" w:hAnsi="Times New Roman" w:cs="Times New Roman"/>
-          <w:b/>
-          <w:bCs/>
-          <w:sz w:val="32"/>
-          <w:szCs w:val="32"/>
-          <w:u w:val="single"/>
-          <w:lang w:val="en-MY"/>
-        </w:rPr>
-        <w:lastRenderedPageBreak/>
-        <w:t>User-</w:t>
-      </w:r>
-      <w:r>
-        <w:rPr>
-          <w:rFonts w:ascii="Times New Roman" w:eastAsiaTheme="minorHAnsi" w:hAnsi="Times New Roman" w:cs="Times New Roman"/>
-          <w:b/>
-          <w:bCs/>
-          <w:sz w:val="32"/>
-          <w:szCs w:val="32"/>
-          <w:u w:val="single"/>
-        </w:rPr>
-        <w:t xml:space="preserve">friendly Interface </w:t>
-      </w:r>
-      <w:r>
-        <w:rPr>
-          <w:rFonts w:ascii="Times New Roman" w:hAnsi="Times New Roman" w:cs="Times New Roman"/>
-          <w:b/>
-          <w:bCs/>
-          <w:sz w:val="32"/>
-          <w:szCs w:val="32"/>
-          <w:u w:val="single"/>
-          <w:lang w:val="en-MY"/>
-        </w:rPr>
-        <w:t>Characteristics</w:t>
-      </w:r>
-    </w:p>
-    <w:p>
-      <w:pPr>
-        <w:rPr>
-          <w:b/>
-          <w:bCs/>
-          <w:sz w:val="32"/>
-          <w:szCs w:val="32"/>
-        </w:rPr>
-      </w:pPr>
-      <w:r>
-        <w:rPr>
-          <w:rFonts w:ascii="Times New Roman" w:eastAsia="Times New Roman" w:hAnsi="Times New Roman" w:cs="Times New Roman"/>
-          <w:b/>
-          <w:bCs/>
-          <w:sz w:val="32"/>
-          <w:szCs w:val="32"/>
-        </w:rPr>
-        <w:t>HELP Facilities</w:t>
-      </w:r>
-    </w:p>
-    <w:p>
-      <w:pPr>
-        <w:numPr>
-          <w:ilvl w:val="0"/>
-          <w:numId w:val="4"/>
-        </w:numPr>
-        <w:rPr>
-          <w:rFonts w:ascii="Times New Roman" w:eastAsia="Times New Roman" w:hAnsi="Times New Roman" w:cs="Times New Roman"/>
-          <w:sz w:val="24"/>
-          <w:szCs w:val="24"/>
-        </w:rPr>
-      </w:pPr>
-      <w:r>
-        <w:rPr>
-          <w:rFonts w:ascii="Times New Roman" w:eastAsia="Times New Roman" w:hAnsi="Times New Roman" w:cs="Times New Roman"/>
-          <w:sz w:val="24"/>
-          <w:szCs w:val="24"/>
-        </w:rPr>
-        <w:t>This is a register page for the National Library of Malaysia.  It contains a hypertext in a box. This can help when users are unsure or unable to perform a certain function or made an error and it also accompanied by an example application of the command. When user key in invalid data it will suggest a correct alternative to the command that the user has specified.</w:t>
-      </w:r>
-    </w:p>
-    <w:p>
-      <w:pPr>
-        <w:rPr>
-          <w:rFonts w:ascii="Times New Roman" w:eastAsia="Times New Roman" w:hAnsi="Times New Roman" w:cs="Times New Roman"/>
-          <w:sz w:val="32"/>
-          <w:szCs w:val="32"/>
-        </w:rPr>
-      </w:pPr>
-      <w:r>
-        <w:rPr>
-          <w:rFonts w:ascii="Times New Roman" w:eastAsia="Times New Roman" w:hAnsi="Times New Roman" w:cs="Times New Roman"/>
-          <w:b/>
-          <w:bCs/>
-          <w:sz w:val="32"/>
-          <w:szCs w:val="32"/>
-          <w:u w:val="single"/>
-          <w:lang w:val="en-MY"/>
-        </w:rPr>
-        <w:t xml:space="preserve">Types of Data Validation </w:t>
-      </w:r>
-    </w:p>
-    <w:p>
-      <w:pPr>
-        <w:rPr>
-          <w:rFonts w:ascii="Times New Roman" w:eastAsia="Times New Roman" w:hAnsi="Times New Roman" w:cs="Times New Roman"/>
-          <w:b/>
-          <w:bCs/>
-          <w:sz w:val="32"/>
-          <w:szCs w:val="32"/>
-        </w:rPr>
-      </w:pPr>
-      <w:r>
-        <w:rPr>
-          <w:rFonts w:ascii="Times New Roman" w:eastAsia="Times New Roman" w:hAnsi="Times New Roman" w:cs="Times New Roman"/>
-          <w:b/>
-          <w:bCs/>
-          <w:sz w:val="32"/>
-          <w:szCs w:val="32"/>
-        </w:rPr>
-        <w:t>Data Type check</w:t>
-      </w:r>
-    </w:p>
-    <w:p>
-      <w:pPr>
-        <w:numPr>
-          <w:ilvl w:val="0"/>
-          <w:numId w:val="5"/>
-        </w:numPr>
-        <w:rPr>
-          <w:rFonts w:ascii="Times New Roman" w:eastAsia="Times New Roman" w:hAnsi="Times New Roman" w:cs="Times New Roman"/>
-          <w:sz w:val="24"/>
-          <w:szCs w:val="24"/>
-        </w:rPr>
-      </w:pPr>
-      <w:r>
-        <w:rPr>
-          <w:rFonts w:ascii="Times New Roman" w:eastAsia="Times New Roman" w:hAnsi="Times New Roman" w:cs="Times New Roman"/>
-          <w:sz w:val="24"/>
-          <w:szCs w:val="24"/>
-        </w:rPr>
-        <w:t>No digit and symbol in the name check. No alphabetic data in identifier check.</w:t>
-      </w:r>
-    </w:p>
-    <w:p>
-      <w:pPr>
-        <w:rPr>
-          <w:rFonts w:ascii="Times New Roman" w:eastAsia="Times New Roman" w:hAnsi="Times New Roman" w:cs="Times New Roman"/>
-          <w:b/>
-          <w:bCs/>
-          <w:sz w:val="32"/>
-          <w:szCs w:val="32"/>
-        </w:rPr>
-      </w:pPr>
-      <w:r>
-        <w:rPr>
-          <w:rFonts w:ascii="Times New Roman" w:eastAsia="Times New Roman" w:hAnsi="Times New Roman" w:cs="Times New Roman"/>
-          <w:b/>
-          <w:bCs/>
-          <w:sz w:val="32"/>
-          <w:szCs w:val="32"/>
-        </w:rPr>
-        <w:t xml:space="preserve">Format check </w:t>
-      </w:r>
-    </w:p>
-    <w:p>
-      <w:pPr>
-        <w:numPr>
-          <w:ilvl w:val="0"/>
-          <w:numId w:val="6"/>
-        </w:numPr>
-        <w:rPr>
-          <w:rFonts w:ascii="Times New Roman" w:eastAsia="Times New Roman" w:hAnsi="Times New Roman" w:cs="Times New Roman"/>
-          <w:sz w:val="24"/>
-          <w:szCs w:val="24"/>
-        </w:rPr>
-        <w:sectPr>
-          <w:pgSz w:w="12240" w:h="15840"/>
-          <w:pgMar w:top="1440" w:right="1440" w:bottom="1440" w:left="1440" w:header="720" w:footer="720" w:gutter="0"/>
-          <w:cols w:space="720"/>
-          <w:docGrid w:linePitch="360"/>
-        </w:sectPr>
-      </w:pPr>
       <w:r>
         <w:rPr>
           <w:rFonts w:ascii="Times New Roman" w:eastAsia="Times New Roman" w:hAnsi="Times New Roman" w:cs="Times New Roman"/>
@@ -685,7 +1628,7 @@
         </w:rPr>
         <w:t xml:space="preserve">Use to check email format such as </w:t>
       </w:r>
-      <w:hyperlink r:id="rId10">
+      <w:hyperlink r:id="rId11">
         <w:r>
           <w:rPr>
             <w:rStyle w:val="Hyperlink"/>
@@ -696,90 +1639,307 @@
           <w:t>xxx@gmail.com</w:t>
         </w:r>
       </w:hyperlink>
-      <w:r>
-        <w:rPr>
-          <w:rFonts w:ascii="Times New Roman" w:eastAsia="Times New Roman" w:hAnsi="Times New Roman" w:cs="Times New Roman"/>
-          <w:sz w:val="24"/>
-          <w:szCs w:val="24"/>
-        </w:rPr>
-        <w:t xml:space="preserve"> .</w:t>
-      </w:r>
-    </w:p>
-    <w:p>
-      <w:pPr>
-        <w:rPr>
-          <w:rFonts w:ascii="Times New Roman" w:eastAsia="Times New Roman" w:hAnsi="Times New Roman" w:cs="Times New Roman"/>
-          <w:b/>
-          <w:bCs/>
-          <w:noProof/>
-          <w:sz w:val="32"/>
-          <w:szCs w:val="32"/>
-          <w:u w:val="single"/>
-          <w:lang w:val="en-MY"/>
-        </w:rPr>
-      </w:pPr>
-      <w:r>
-        <w:rPr>
-          <w:rFonts w:ascii="Times New Roman" w:eastAsia="Times New Roman" w:hAnsi="Times New Roman" w:cs="Times New Roman"/>
-          <w:b/>
-          <w:bCs/>
-          <w:noProof/>
+    </w:p>
+    <w:p>
+      <w:pPr>
+        <w:rPr>
+          <w:rFonts w:ascii="Times New Roman" w:hAnsi="Times New Roman" w:cs="Times New Roman"/>
+          <w:b/>
+          <w:bCs/>
+          <w:sz w:val="32"/>
+          <w:szCs w:val="32"/>
+          <w:u w:val="single"/>
+          <w:lang w:val="en-MY"/>
+        </w:rPr>
+      </w:pPr>
+      <w:r>
+        <w:rPr>
+          <w:rFonts w:ascii="Times New Roman" w:hAnsi="Times New Roman" w:cs="Times New Roman"/>
+          <w:b/>
+          <w:bCs/>
           <w:sz w:val="32"/>
           <w:szCs w:val="32"/>
           <w:u w:val="single"/>
           <w:lang w:val="en-MY"/>
         </w:rPr>
         <w:lastRenderedPageBreak/>
-        <w:t>Payment Option</w:t>
-      </w:r>
-      <w:r>
-        <w:rPr>
-          <w:rFonts w:ascii="Times New Roman" w:eastAsia="Times New Roman" w:hAnsi="Times New Roman" w:cs="Times New Roman"/>
-          <w:b/>
-          <w:bCs/>
-          <w:noProof/>
-          <w:sz w:val="32"/>
-          <w:szCs w:val="32"/>
-          <w:u w:val="single"/>
-          <w:lang w:val="en-MY"/>
-        </w:rPr>
-        <w:t>s</w:t>
-      </w:r>
-      <w:r>
-        <w:rPr>
-          <w:rFonts w:ascii="Times New Roman" w:eastAsia="Times New Roman" w:hAnsi="Times New Roman" w:cs="Times New Roman"/>
-          <w:b/>
-          <w:bCs/>
-          <w:noProof/>
-          <w:sz w:val="32"/>
-          <w:szCs w:val="32"/>
-          <w:u w:val="single"/>
-          <w:lang w:val="en-MY"/>
-        </w:rPr>
-        <w:t xml:space="preserve"> Page</w:t>
-      </w:r>
-    </w:p>
-    <w:p>
-      <w:pPr>
-        <w:rPr>
-          <w:rFonts w:ascii="Times New Roman" w:eastAsia="Times New Roman" w:hAnsi="Times New Roman" w:cs="Times New Roman"/>
-          <w:sz w:val="24"/>
-          <w:szCs w:val="24"/>
-        </w:rPr>
-      </w:pPr>
-      <w:r>
-        <w:rPr>
-          <w:rFonts w:ascii="Times New Roman" w:eastAsia="Times New Roman" w:hAnsi="Times New Roman" w:cs="Times New Roman"/>
-          <w:noProof/>
-          <w:sz w:val="24"/>
-          <w:szCs w:val="24"/>
+        <w:t>10.3.1 User-</w:t>
+      </w:r>
+      <w:r>
+        <w:rPr>
+          <w:rFonts w:ascii="Times New Roman" w:eastAsiaTheme="minorHAnsi" w:hAnsi="Times New Roman" w:cs="Times New Roman"/>
+          <w:b/>
+          <w:bCs/>
+          <w:sz w:val="32"/>
+          <w:szCs w:val="32"/>
+          <w:u w:val="single"/>
+        </w:rPr>
+        <w:t xml:space="preserve">friendly Interface </w:t>
+      </w:r>
+      <w:r>
+        <w:rPr>
+          <w:rFonts w:ascii="Times New Roman" w:hAnsi="Times New Roman" w:cs="Times New Roman"/>
+          <w:b/>
+          <w:bCs/>
+          <w:sz w:val="32"/>
+          <w:szCs w:val="32"/>
+          <w:u w:val="single"/>
+          <w:lang w:val="en-MY"/>
+        </w:rPr>
+        <w:t>Characteristics</w:t>
+      </w:r>
+    </w:p>
+    <w:p>
+      <w:pPr>
+        <w:rPr>
+          <w:rFonts w:ascii="Times New Roman" w:hAnsi="Times New Roman" w:cs="Times New Roman"/>
+          <w:b/>
+          <w:bCs/>
+          <w:sz w:val="32"/>
+          <w:szCs w:val="32"/>
+          <w:lang w:eastAsia="zh-CN"/>
+        </w:rPr>
+      </w:pPr>
+      <w:r>
+        <w:rPr>
+          <w:rFonts w:ascii="Times New Roman" w:hAnsi="Times New Roman" w:cs="Times New Roman" w:hint="eastAsia"/>
+          <w:b/>
+          <w:bCs/>
+          <w:sz w:val="32"/>
+          <w:szCs w:val="32"/>
+          <w:lang w:eastAsia="zh-CN"/>
+        </w:rPr>
+        <w:t>Default Value</w:t>
+      </w:r>
+    </w:p>
+    <w:p>
+      <w:pPr>
+        <w:numPr>
+          <w:ilvl w:val="0"/>
+          <w:numId w:val="7"/>
+        </w:numPr>
+        <w:rPr>
+          <w:rFonts w:ascii="Times New Roman" w:hAnsi="Times New Roman" w:cs="Times New Roman"/>
+          <w:sz w:val="24"/>
+          <w:szCs w:val="24"/>
+          <w:lang w:eastAsia="zh-CN"/>
+        </w:rPr>
+      </w:pPr>
+      <w:r>
+        <w:rPr>
+          <w:rFonts w:ascii="Times New Roman" w:hAnsi="Times New Roman" w:cs="Times New Roman"/>
+          <w:sz w:val="24"/>
+          <w:szCs w:val="24"/>
+          <w:lang w:val="en-MY" w:eastAsia="zh-CN"/>
+        </w:rPr>
+        <w:t xml:space="preserve">The default value is set as </w:t>
+      </w:r>
+      <w:r>
+        <w:rPr>
+          <w:rFonts w:ascii="Times New Roman" w:hAnsi="Times New Roman" w:cs="Times New Roman"/>
+          <w:sz w:val="24"/>
+          <w:szCs w:val="24"/>
+          <w:lang w:val="en-MY" w:eastAsia="zh-CN"/>
+        </w:rPr>
+        <w:t>an option</w:t>
+      </w:r>
+      <w:r>
+        <w:rPr>
+          <w:rFonts w:ascii="Times New Roman" w:hAnsi="Times New Roman" w:cs="Times New Roman"/>
+          <w:sz w:val="24"/>
+          <w:szCs w:val="24"/>
+          <w:lang w:val="en-MY" w:eastAsia="zh-CN"/>
+        </w:rPr>
+        <w:t>, so if the user does not make an option</w:t>
+      </w:r>
+      <w:r>
+        <w:rPr>
+          <w:rFonts w:ascii="Times New Roman" w:hAnsi="Times New Roman" w:cs="Times New Roman"/>
+          <w:sz w:val="24"/>
+          <w:szCs w:val="24"/>
+          <w:lang w:val="en-MY" w:eastAsia="zh-CN"/>
+        </w:rPr>
+        <w:t>, the process will continue to the default option.</w:t>
+      </w:r>
+    </w:p>
+    <w:p>
+      <w:pPr>
+        <w:rPr>
+          <w:rFonts w:ascii="Times New Roman" w:hAnsi="Times New Roman" w:cs="Times New Roman"/>
+          <w:sz w:val="24"/>
+          <w:szCs w:val="24"/>
+          <w:lang w:val="en-MY" w:eastAsia="zh-CN"/>
+        </w:rPr>
+      </w:pPr>
+      <w:r>
+        <w:rPr>
+          <w:rFonts w:ascii="Times New Roman" w:eastAsia="Times New Roman" w:hAnsi="Times New Roman" w:cs="Times New Roman"/>
+          <w:b/>
+          <w:bCs/>
+          <w:sz w:val="32"/>
+          <w:szCs w:val="32"/>
+          <w:u w:val="single"/>
+          <w:lang w:val="en-MY"/>
+        </w:rPr>
+        <w:t xml:space="preserve">10.3.2 </w:t>
+      </w:r>
+      <w:r>
+        <w:rPr>
+          <w:rFonts w:ascii="Times New Roman" w:eastAsia="Times New Roman" w:hAnsi="Times New Roman" w:cs="Times New Roman"/>
+          <w:b/>
+          <w:bCs/>
+          <w:sz w:val="32"/>
+          <w:szCs w:val="32"/>
+          <w:u w:val="single"/>
+          <w:lang w:val="en-MY"/>
+        </w:rPr>
+        <w:t xml:space="preserve">Types of Data Validation </w:t>
+      </w:r>
+      <w:r>
+        <w:rPr>
+          <w:rFonts w:ascii="Times New Roman" w:eastAsia="Times New Roman" w:hAnsi="Times New Roman" w:cs="Times New Roman"/>
+          <w:sz w:val="32"/>
+          <w:szCs w:val="32"/>
+          <w:lang w:val="en-MY"/>
+        </w:rPr>
+        <w:t xml:space="preserve"> </w:t>
+      </w:r>
+    </w:p>
+    <w:p>
+      <w:pPr>
+        <w:rPr>
+          <w:rFonts w:ascii="Times New Roman" w:eastAsia="Times New Roman" w:hAnsi="Times New Roman" w:cs="Times New Roman"/>
+          <w:b/>
+          <w:bCs/>
+          <w:sz w:val="32"/>
+          <w:szCs w:val="32"/>
+        </w:rPr>
+      </w:pPr>
+      <w:r>
+        <w:rPr>
+          <w:rFonts w:ascii="Times New Roman" w:eastAsia="Times New Roman" w:hAnsi="Times New Roman" w:cs="Times New Roman"/>
+          <w:b/>
+          <w:bCs/>
+          <w:sz w:val="32"/>
+          <w:szCs w:val="32"/>
+        </w:rPr>
+        <w:t>Range</w:t>
+      </w:r>
+      <w:r>
+        <w:rPr>
+          <w:rFonts w:ascii="Times New Roman" w:eastAsia="Times New Roman" w:hAnsi="Times New Roman" w:cs="Times New Roman"/>
+          <w:b/>
+          <w:bCs/>
+          <w:sz w:val="32"/>
+          <w:szCs w:val="32"/>
+        </w:rPr>
+        <w:t xml:space="preserve"> check</w:t>
+      </w:r>
+    </w:p>
+    <w:p>
+      <w:pPr>
+        <w:numPr>
+          <w:ilvl w:val="0"/>
+          <w:numId w:val="9"/>
+        </w:numPr>
+        <w:spacing w:line="256" w:lineRule="auto"/>
+        <w:rPr>
+          <w:rFonts w:ascii="Times New Roman" w:eastAsia="Times New Roman" w:hAnsi="Times New Roman" w:cs="Times New Roman"/>
+          <w:sz w:val="24"/>
+          <w:szCs w:val="24"/>
+        </w:rPr>
+      </w:pPr>
+      <w:r>
+        <w:rPr>
+          <w:rFonts w:ascii="Times New Roman" w:eastAsia="Times New Roman" w:hAnsi="Times New Roman" w:cs="Times New Roman"/>
+          <w:sz w:val="24"/>
+          <w:szCs w:val="24"/>
+          <w:lang w:val="en-MY"/>
+        </w:rPr>
+        <w:t>No multiple options in the payment option check.</w:t>
+      </w:r>
+    </w:p>
+    <w:p>
+      <w:pPr>
+        <w:rPr>
+          <w:rFonts w:ascii="Times New Roman" w:eastAsia="Times New Roman" w:hAnsi="Times New Roman" w:cs="Times New Roman"/>
+          <w:b/>
+          <w:bCs/>
+          <w:sz w:val="32"/>
+          <w:szCs w:val="32"/>
+        </w:rPr>
+      </w:pPr>
+      <w:r>
+        <w:rPr>
+          <w:rFonts w:ascii="Times New Roman" w:eastAsia="Times New Roman" w:hAnsi="Times New Roman" w:cs="Times New Roman"/>
+          <w:b/>
+          <w:bCs/>
+          <w:sz w:val="32"/>
+          <w:szCs w:val="32"/>
+        </w:rPr>
+        <w:t>Presence Check</w:t>
+      </w:r>
+    </w:p>
+    <w:p>
+      <w:pPr>
+        <w:numPr>
+          <w:ilvl w:val="0"/>
+          <w:numId w:val="9"/>
+        </w:numPr>
+        <w:spacing w:line="256" w:lineRule="auto"/>
+        <w:rPr>
+          <w:rFonts w:ascii="Times New Roman" w:eastAsia="Times New Roman" w:hAnsi="Times New Roman" w:cs="Times New Roman"/>
+          <w:sz w:val="24"/>
+          <w:szCs w:val="24"/>
+        </w:rPr>
+      </w:pPr>
+      <w:r>
+        <w:rPr>
+          <w:rFonts w:ascii="Times New Roman" w:eastAsia="Times New Roman" w:hAnsi="Times New Roman" w:cs="Times New Roman"/>
+          <w:sz w:val="24"/>
+          <w:szCs w:val="24"/>
+          <w:lang w:val="en-MY"/>
+        </w:rPr>
+        <w:t>Cannot leave the options empty</w:t>
+      </w:r>
+    </w:p>
+    <w:p>
+      <w:pPr>
+        <w:rPr>
+          <w:rFonts w:ascii="Times New Roman" w:eastAsia="Times New Roman" w:hAnsi="Times New Roman" w:cs="Times New Roman"/>
+          <w:b/>
+          <w:bCs/>
+          <w:noProof/>
+          <w:sz w:val="32"/>
+          <w:szCs w:val="32"/>
+          <w:u w:val="single"/>
+          <w:lang w:val="en-MY"/>
+        </w:rPr>
+      </w:pPr>
+      <w:r>
+        <w:rPr>
+          <w:rFonts w:ascii="Times New Roman" w:eastAsia="Times New Roman" w:hAnsi="Times New Roman" w:cs="Times New Roman"/>
+          <w:b/>
+          <w:bCs/>
+          <w:noProof/>
+          <w:sz w:val="32"/>
+          <w:szCs w:val="32"/>
+          <w:u w:val="single"/>
           <w:lang w:val="en-MY"/>
         </w:rPr>
         <w:drawing>
-          <wp:inline distT="0" distB="0" distL="114300" distR="114300" wp14:anchorId="34ADF5D1" wp14:editId="10BC1ED5">
-            <wp:extent cx="5305425" cy="3522345"/>
-            <wp:effectExtent l="0" t="0" r="9525" b="1905"/>
-            <wp:docPr id="1" name="Picture 1" descr="Banking"/>
+          <wp:anchor distT="0" distB="0" distL="114300" distR="114300" simplePos="0" relativeHeight="251666432" behindDoc="0" locked="0" layoutInCell="1" allowOverlap="1" wp14:anchorId="5DCFDB4F" wp14:editId="47E4061A">
+            <wp:simplePos x="0" y="0"/>
+            <wp:positionH relativeFrom="margin">
+              <wp:posOffset>1123950</wp:posOffset>
+            </wp:positionH>
+            <wp:positionV relativeFrom="paragraph">
+              <wp:posOffset>277495</wp:posOffset>
+            </wp:positionV>
+            <wp:extent cx="3705225" cy="2776855"/>
+            <wp:effectExtent l="0" t="0" r="9525" b="4445"/>
+            <wp:wrapTopAndBottom/>
+            <wp:docPr id="8" name="Picture 8" descr="C:\Users\User\AppData\Local\Temp\Rar$DRa7056.2600\Screen\Option.png"/>
             <wp:cNvGraphicFramePr>
               <a:graphicFrameLocks xmlns:a="http://schemas.openxmlformats.org/drawingml/2006/main" noChangeAspect="1"/>
             </wp:cNvGraphicFramePr>
@@ -787,369 +1947,7 @@
               <a:graphicData uri="http://schemas.openxmlformats.org/drawingml/2006/picture">
                 <pic:pic xmlns:pic="http://schemas.openxmlformats.org/drawingml/2006/picture">
                   <pic:nvPicPr>
-                    <pic:cNvPr id="1" name="Picture 1" descr="Banking"/>
-                    <pic:cNvPicPr>
-                      <a:picLocks noChangeAspect="1"/>
-                    </pic:cNvPicPr>
-                  </pic:nvPicPr>
-                  <pic:blipFill>
-                    <a:blip r:embed="rId11"/>
-                    <a:stretch>
-                      <a:fillRect/>
-                    </a:stretch>
-                  </pic:blipFill>
-                  <pic:spPr>
-                    <a:xfrm>
-                      <a:off x="0" y="0"/>
-                      <a:ext cx="5305425" cy="3522345"/>
-                    </a:xfrm>
-                    <a:prstGeom prst="rect">
-                      <a:avLst/>
-                    </a:prstGeom>
-                  </pic:spPr>
-                </pic:pic>
-              </a:graphicData>
-            </a:graphic>
-          </wp:inline>
-        </w:drawing>
-      </w:r>
-    </w:p>
-    <w:p>
-      <w:pPr>
-        <w:rPr>
-          <w:rFonts w:ascii="Times New Roman" w:hAnsi="Times New Roman" w:cs="Times New Roman"/>
-          <w:b/>
-          <w:bCs/>
-          <w:sz w:val="32"/>
-          <w:szCs w:val="32"/>
-          <w:u w:val="single"/>
-          <w:lang w:val="en-MY"/>
-        </w:rPr>
-      </w:pPr>
-      <w:r>
-        <w:rPr>
-          <w:rFonts w:ascii="Times New Roman" w:hAnsi="Times New Roman" w:cs="Times New Roman"/>
-          <w:b/>
-          <w:bCs/>
-          <w:sz w:val="32"/>
-          <w:szCs w:val="32"/>
-          <w:u w:val="single"/>
-          <w:lang w:val="en-MY"/>
-        </w:rPr>
-        <w:t>User-</w:t>
-      </w:r>
-      <w:r>
-        <w:rPr>
-          <w:rFonts w:ascii="Times New Roman" w:eastAsiaTheme="minorHAnsi" w:hAnsi="Times New Roman" w:cs="Times New Roman"/>
-          <w:b/>
-          <w:bCs/>
-          <w:sz w:val="32"/>
-          <w:szCs w:val="32"/>
-          <w:u w:val="single"/>
-        </w:rPr>
-        <w:t xml:space="preserve">friendly Interface </w:t>
-      </w:r>
-      <w:r>
-        <w:rPr>
-          <w:rFonts w:ascii="Times New Roman" w:hAnsi="Times New Roman" w:cs="Times New Roman"/>
-          <w:b/>
-          <w:bCs/>
-          <w:sz w:val="32"/>
-          <w:szCs w:val="32"/>
-          <w:u w:val="single"/>
-          <w:lang w:val="en-MY"/>
-        </w:rPr>
-        <w:t>Characteristics</w:t>
-      </w:r>
-    </w:p>
-    <w:p>
-      <w:pPr>
-        <w:rPr>
-          <w:rFonts w:ascii="Times New Roman" w:hAnsi="Times New Roman" w:cs="Times New Roman"/>
-          <w:b/>
-          <w:bCs/>
-          <w:sz w:val="32"/>
-          <w:szCs w:val="32"/>
-          <w:lang w:eastAsia="zh-CN"/>
-        </w:rPr>
-      </w:pPr>
-      <w:r>
-        <w:rPr>
-          <w:rFonts w:ascii="Times New Roman" w:hAnsi="Times New Roman" w:cs="Times New Roman" w:hint="eastAsia"/>
-          <w:b/>
-          <w:bCs/>
-          <w:sz w:val="32"/>
-          <w:szCs w:val="32"/>
-          <w:lang w:eastAsia="zh-CN"/>
-        </w:rPr>
-        <w:t>Default Value</w:t>
-      </w:r>
-    </w:p>
-    <w:p>
-      <w:pPr>
-        <w:numPr>
-          <w:ilvl w:val="0"/>
-          <w:numId w:val="7"/>
-        </w:numPr>
-        <w:rPr>
-          <w:rFonts w:ascii="Times New Roman" w:hAnsi="Times New Roman" w:cs="Times New Roman"/>
-          <w:sz w:val="24"/>
-          <w:szCs w:val="24"/>
-          <w:lang w:eastAsia="zh-CN"/>
-        </w:rPr>
-      </w:pPr>
-      <w:r>
-        <w:rPr>
-          <w:rFonts w:ascii="Times New Roman" w:hAnsi="Times New Roman" w:cs="Times New Roman"/>
-          <w:sz w:val="24"/>
-          <w:szCs w:val="24"/>
-          <w:lang w:val="en-MY" w:eastAsia="zh-CN"/>
-        </w:rPr>
-        <w:t>The default value is set as Maybank, so if the user does not make an option for the payment option the process will be proceed as the Maybank.</w:t>
-      </w:r>
-    </w:p>
-    <w:p>
-      <w:pPr>
-        <w:rPr>
-          <w:rFonts w:ascii="Times New Roman" w:hAnsi="Times New Roman" w:cs="Times New Roman"/>
-          <w:sz w:val="24"/>
-          <w:szCs w:val="24"/>
-          <w:lang w:val="en-MY" w:eastAsia="zh-CN"/>
-        </w:rPr>
-      </w:pPr>
-      <w:r>
-        <w:rPr>
-          <w:rFonts w:ascii="Times New Roman" w:eastAsia="Times New Roman" w:hAnsi="Times New Roman" w:cs="Times New Roman"/>
-          <w:b/>
-          <w:bCs/>
-          <w:sz w:val="32"/>
-          <w:szCs w:val="32"/>
-          <w:u w:val="single"/>
-          <w:lang w:val="en-MY"/>
-        </w:rPr>
-        <w:t xml:space="preserve">Types of Data Validation </w:t>
-      </w:r>
-      <w:r>
-        <w:rPr>
-          <w:rFonts w:ascii="Times New Roman" w:eastAsia="Times New Roman" w:hAnsi="Times New Roman" w:cs="Times New Roman"/>
-          <w:sz w:val="32"/>
-          <w:szCs w:val="32"/>
-          <w:lang w:val="en-MY"/>
-        </w:rPr>
-        <w:t xml:space="preserve"> </w:t>
-      </w:r>
-    </w:p>
-    <w:p>
-      <w:pPr>
-        <w:rPr>
-          <w:rFonts w:ascii="Times New Roman" w:eastAsia="Times New Roman" w:hAnsi="Times New Roman" w:cs="Times New Roman"/>
-          <w:b/>
-          <w:bCs/>
-          <w:sz w:val="32"/>
-          <w:szCs w:val="32"/>
-        </w:rPr>
-      </w:pPr>
-      <w:r>
-        <w:rPr>
-          <w:rFonts w:ascii="Times New Roman" w:eastAsia="Times New Roman" w:hAnsi="Times New Roman" w:cs="Times New Roman"/>
-          <w:b/>
-          <w:bCs/>
-          <w:sz w:val="32"/>
-          <w:szCs w:val="32"/>
-        </w:rPr>
-        <w:t>Range</w:t>
-      </w:r>
-      <w:r>
-        <w:rPr>
-          <w:rFonts w:ascii="Times New Roman" w:eastAsia="Times New Roman" w:hAnsi="Times New Roman" w:cs="Times New Roman"/>
-          <w:b/>
-          <w:bCs/>
-          <w:sz w:val="32"/>
-          <w:szCs w:val="32"/>
-        </w:rPr>
-        <w:t xml:space="preserve"> check</w:t>
-      </w:r>
-    </w:p>
-    <w:p>
-      <w:pPr>
-        <w:numPr>
-          <w:ilvl w:val="0"/>
-          <w:numId w:val="9"/>
-        </w:numPr>
-        <w:spacing w:line="256" w:lineRule="auto"/>
-        <w:rPr>
-          <w:rFonts w:ascii="Times New Roman" w:eastAsia="Times New Roman" w:hAnsi="Times New Roman" w:cs="Times New Roman"/>
-          <w:sz w:val="24"/>
-          <w:szCs w:val="24"/>
-        </w:rPr>
-      </w:pPr>
-      <w:r>
-        <w:rPr>
-          <w:rFonts w:ascii="Times New Roman" w:eastAsia="Times New Roman" w:hAnsi="Times New Roman" w:cs="Times New Roman"/>
-          <w:sz w:val="24"/>
-          <w:szCs w:val="24"/>
-          <w:lang w:val="en-MY"/>
-        </w:rPr>
-        <w:t>No multiple options in the payment option check.</w:t>
-      </w:r>
-    </w:p>
-    <w:p>
-      <w:pPr>
-        <w:rPr>
-          <w:rFonts w:ascii="Times New Roman" w:eastAsia="Times New Roman" w:hAnsi="Times New Roman" w:cs="Times New Roman"/>
-          <w:b/>
-          <w:bCs/>
-          <w:sz w:val="32"/>
-          <w:szCs w:val="32"/>
-        </w:rPr>
-      </w:pPr>
-      <w:r>
-        <w:rPr>
-          <w:rFonts w:ascii="Times New Roman" w:eastAsia="Times New Roman" w:hAnsi="Times New Roman" w:cs="Times New Roman"/>
-          <w:b/>
-          <w:bCs/>
-          <w:sz w:val="32"/>
-          <w:szCs w:val="32"/>
-        </w:rPr>
-        <w:t>Presence Check</w:t>
-      </w:r>
-    </w:p>
-    <w:p>
-      <w:pPr>
-        <w:numPr>
-          <w:ilvl w:val="0"/>
-          <w:numId w:val="9"/>
-        </w:numPr>
-        <w:spacing w:line="256" w:lineRule="auto"/>
-        <w:rPr>
-          <w:rFonts w:ascii="Times New Roman" w:eastAsia="Times New Roman" w:hAnsi="Times New Roman" w:cs="Times New Roman"/>
-          <w:sz w:val="24"/>
-          <w:szCs w:val="24"/>
-        </w:rPr>
-      </w:pPr>
-      <w:r>
-        <w:rPr>
-          <w:rFonts w:ascii="Times New Roman" w:eastAsia="Times New Roman" w:hAnsi="Times New Roman" w:cs="Times New Roman"/>
-          <w:sz w:val="24"/>
-          <w:szCs w:val="24"/>
-          <w:lang w:val="en-MY"/>
-        </w:rPr>
-        <w:t>Cannot leave the options empty</w:t>
-      </w:r>
-    </w:p>
-    <w:p>
-      <w:pPr>
-        <w:rPr>
-          <w:rFonts w:ascii="Times New Roman" w:eastAsia="Times New Roman" w:hAnsi="Times New Roman" w:cs="Times New Roman"/>
-          <w:b/>
-          <w:bCs/>
-          <w:sz w:val="32"/>
-          <w:szCs w:val="32"/>
-        </w:rPr>
-      </w:pPr>
-    </w:p>
-    <w:p>
-      <w:pPr>
-        <w:tabs>
-          <w:tab w:val="left" w:pos="420"/>
-        </w:tabs>
-        <w:spacing w:line="256" w:lineRule="auto"/>
-        <w:rPr>
-          <w:rFonts w:ascii="Times New Roman" w:eastAsia="Times New Roman" w:hAnsi="Times New Roman" w:cs="Times New Roman"/>
-          <w:sz w:val="24"/>
-          <w:szCs w:val="24"/>
-        </w:rPr>
-      </w:pPr>
-    </w:p>
-    <w:p>
-      <w:pPr>
-        <w:tabs>
-          <w:tab w:val="left" w:pos="420"/>
-        </w:tabs>
-        <w:ind w:left="420"/>
-        <w:rPr>
-          <w:rFonts w:ascii="Times New Roman" w:eastAsia="Times New Roman" w:hAnsi="Times New Roman" w:cs="Times New Roman"/>
-          <w:sz w:val="24"/>
-          <w:szCs w:val="24"/>
-        </w:rPr>
-      </w:pPr>
-    </w:p>
-    <w:p>
-      <w:pPr>
-        <w:rPr>
-          <w:rFonts w:ascii="Times New Roman" w:eastAsia="Times New Roman" w:hAnsi="Times New Roman" w:cs="Times New Roman"/>
-          <w:sz w:val="24"/>
-          <w:szCs w:val="24"/>
-        </w:rPr>
-      </w:pPr>
-    </w:p>
-    <w:p>
-      <w:pPr>
-        <w:rPr>
-          <w:rFonts w:ascii="Times New Roman" w:eastAsia="Times New Roman" w:hAnsi="Times New Roman" w:cs="Times New Roman"/>
-          <w:sz w:val="24"/>
-          <w:szCs w:val="24"/>
-        </w:rPr>
-      </w:pPr>
-    </w:p>
-    <w:p>
-      <w:pPr>
-        <w:rPr>
-          <w:rFonts w:ascii="Times New Roman" w:eastAsiaTheme="minorEastAsia" w:hAnsi="Times New Roman" w:cs="Times New Roman"/>
-          <w:b/>
-          <w:bCs/>
-          <w:noProof/>
-          <w:sz w:val="32"/>
-          <w:szCs w:val="32"/>
-          <w:u w:val="single"/>
-          <w:lang w:eastAsia="zh-CN"/>
-        </w:rPr>
-      </w:pPr>
-      <w:r>
-        <w:rPr>
-          <w:rFonts w:ascii="Times New Roman" w:eastAsiaTheme="minorEastAsia" w:hAnsi="Times New Roman" w:cs="Times New Roman"/>
-          <w:b/>
-          <w:bCs/>
-          <w:noProof/>
-          <w:sz w:val="32"/>
-          <w:szCs w:val="32"/>
-          <w:u w:val="single"/>
-          <w:lang w:eastAsia="zh-CN"/>
-        </w:rPr>
-        <w:lastRenderedPageBreak/>
-        <w:t>Collection date</w:t>
-      </w:r>
-    </w:p>
-    <w:p>
-      <w:pPr>
-        <w:rPr>
-          <w:rFonts w:ascii="Times New Roman" w:eastAsiaTheme="minorEastAsia" w:hAnsi="Times New Roman" w:cs="Times New Roman"/>
-          <w:sz w:val="24"/>
-          <w:szCs w:val="24"/>
-          <w:lang w:eastAsia="zh-CN"/>
-        </w:rPr>
-      </w:pPr>
-      <w:r>
-        <w:rPr>
-          <w:rFonts w:ascii="Times New Roman" w:eastAsiaTheme="minorEastAsia" w:hAnsi="Times New Roman" w:cs="Times New Roman"/>
-          <w:noProof/>
-          <w:sz w:val="24"/>
-          <w:szCs w:val="24"/>
-          <w:lang w:eastAsia="zh-CN"/>
-        </w:rPr>
-        <w:drawing>
-          <wp:inline distT="0" distB="0" distL="0" distR="0" wp14:anchorId="5C4D67EF" wp14:editId="601896A2">
-            <wp:extent cx="5041900" cy="3781425"/>
-            <wp:effectExtent l="0" t="0" r="6350" b="9525"/>
-            <wp:docPr id="3" name="Picture 3"/>
-            <wp:cNvGraphicFramePr>
-              <a:graphicFrameLocks xmlns:a="http://schemas.openxmlformats.org/drawingml/2006/main" noChangeAspect="1"/>
-            </wp:cNvGraphicFramePr>
-            <a:graphic xmlns:a="http://schemas.openxmlformats.org/drawingml/2006/main">
-              <a:graphicData uri="http://schemas.openxmlformats.org/drawingml/2006/picture">
-                <pic:pic xmlns:pic="http://schemas.openxmlformats.org/drawingml/2006/picture">
-                  <pic:nvPicPr>
-                    <pic:cNvPr id="0" name="Picture 2"/>
+                    <pic:cNvPr id="0" name="Picture 4" descr="C:\Users\User\AppData\Local\Temp\Rar$DRa7056.2600\Screen\Option.png"/>
                     <pic:cNvPicPr>
                       <a:picLocks noChangeAspect="1" noChangeArrowheads="1"/>
                     </pic:cNvPicPr>
@@ -1170,7 +1968,7 @@
                   <pic:spPr bwMode="auto">
                     <a:xfrm>
                       <a:off x="0" y="0"/>
-                      <a:ext cx="5056031" cy="3792023"/>
+                      <a:ext cx="3705225" cy="2776855"/>
                     </a:xfrm>
                     <a:prstGeom prst="rect">
                       <a:avLst/>
@@ -1183,22 +1981,89 @@
                 </pic:pic>
               </a:graphicData>
             </a:graphic>
-          </wp:inline>
+            <wp14:sizeRelH relativeFrom="margin">
+              <wp14:pctWidth>0</wp14:pctWidth>
+            </wp14:sizeRelH>
+            <wp14:sizeRelV relativeFrom="margin">
+              <wp14:pctHeight>0</wp14:pctHeight>
+            </wp14:sizeRelV>
+          </wp:anchor>
         </w:drawing>
       </w:r>
       <w:r>
         <w:rPr>
-          <w:rFonts w:ascii="Times New Roman" w:eastAsiaTheme="minorEastAsia" w:hAnsi="Times New Roman" w:cs="Times New Roman"/>
+          <w:rFonts w:ascii="Times New Roman" w:eastAsia="Times New Roman" w:hAnsi="Times New Roman" w:cs="Times New Roman"/>
+          <w:b/>
+          <w:bCs/>
+          <w:noProof/>
+          <w:sz w:val="32"/>
+          <w:szCs w:val="32"/>
+          <w:u w:val="single"/>
+          <w:lang w:val="en-MY"/>
+        </w:rPr>
+        <w:t>Payment Option</w:t>
+      </w:r>
+      <w:r>
+        <w:rPr>
+          <w:rFonts w:ascii="Times New Roman" w:eastAsia="Times New Roman" w:hAnsi="Times New Roman" w:cs="Times New Roman"/>
+          <w:b/>
+          <w:bCs/>
+          <w:noProof/>
+          <w:sz w:val="32"/>
+          <w:szCs w:val="32"/>
+          <w:u w:val="single"/>
+          <w:lang w:val="en-MY"/>
+        </w:rPr>
+        <w:t>s</w:t>
+      </w:r>
+      <w:r>
+        <w:rPr>
+          <w:rFonts w:ascii="Times New Roman" w:eastAsia="Times New Roman" w:hAnsi="Times New Roman" w:cs="Times New Roman"/>
+          <w:b/>
+          <w:bCs/>
+          <w:noProof/>
+          <w:sz w:val="32"/>
+          <w:szCs w:val="32"/>
+          <w:u w:val="single"/>
+          <w:lang w:val="en-MY"/>
+        </w:rPr>
+        <w:t xml:space="preserve"> Page</w:t>
+      </w:r>
+    </w:p>
+    <w:p>
+      <w:pPr>
+        <w:rPr>
+          <w:rFonts w:ascii="Times New Roman" w:eastAsia="Times New Roman" w:hAnsi="Times New Roman" w:cs="Times New Roman"/>
+          <w:b/>
+          <w:bCs/>
+          <w:noProof/>
+          <w:sz w:val="32"/>
+          <w:szCs w:val="32"/>
+          <w:u w:val="single"/>
+          <w:lang w:val="en-MY"/>
+        </w:rPr>
+      </w:pPr>
+      <w:r>
+        <w:rPr>
+          <w:rFonts w:ascii="Times New Roman" w:hAnsi="Times New Roman" w:cs="Times New Roman"/>
           <w:noProof/>
           <w:sz w:val="24"/>
           <w:szCs w:val="24"/>
           <w:lang w:eastAsia="zh-CN"/>
         </w:rPr>
         <w:drawing>
-          <wp:inline distT="0" distB="0" distL="0" distR="0" wp14:anchorId="1BDECF4E" wp14:editId="6E653283">
-            <wp:extent cx="5041900" cy="3781425"/>
-            <wp:effectExtent l="0" t="0" r="6350" b="9525"/>
-            <wp:docPr id="2" name="Picture 2"/>
+          <wp:anchor distT="0" distB="0" distL="114300" distR="114300" simplePos="0" relativeHeight="251670528" behindDoc="0" locked="0" layoutInCell="1" allowOverlap="1" wp14:anchorId="77F7D5E5" wp14:editId="647B3193">
+            <wp:simplePos x="0" y="0"/>
+            <wp:positionH relativeFrom="margin">
+              <wp:posOffset>1161415</wp:posOffset>
+            </wp:positionH>
+            <wp:positionV relativeFrom="paragraph">
+              <wp:posOffset>2990850</wp:posOffset>
+            </wp:positionV>
+            <wp:extent cx="3895725" cy="2921635"/>
+            <wp:effectExtent l="0" t="0" r="9525" b="0"/>
+            <wp:wrapTopAndBottom/>
+            <wp:docPr id="2" name="Picture 2" descr="C:\Users\User\AppData\Local\Temp\Rar$DRa14136.19824\Screen\Banking.png"/>
             <wp:cNvGraphicFramePr>
               <a:graphicFrameLocks xmlns:a="http://schemas.openxmlformats.org/drawingml/2006/main" noChangeAspect="1"/>
             </wp:cNvGraphicFramePr>
@@ -1206,7 +2071,7 @@
               <a:graphicData uri="http://schemas.openxmlformats.org/drawingml/2006/picture">
                 <pic:pic xmlns:pic="http://schemas.openxmlformats.org/drawingml/2006/picture">
                   <pic:nvPicPr>
-                    <pic:cNvPr id="0" name="Picture 1"/>
+                    <pic:cNvPr id="0" name="Picture 1" descr="C:\Users\User\AppData\Local\Temp\Rar$DRa14136.19824\Screen\Banking.png"/>
                     <pic:cNvPicPr>
                       <a:picLocks noChangeAspect="1" noChangeArrowheads="1"/>
                     </pic:cNvPicPr>
@@ -1227,7 +2092,7 @@
                   <pic:spPr bwMode="auto">
                     <a:xfrm>
                       <a:off x="0" y="0"/>
-                      <a:ext cx="5049063" cy="3786797"/>
+                      <a:ext cx="3895725" cy="2921635"/>
                     </a:xfrm>
                     <a:prstGeom prst="rect">
                       <a:avLst/>
@@ -1240,9 +2105,30 @@
                 </pic:pic>
               </a:graphicData>
             </a:graphic>
-          </wp:inline>
+            <wp14:sizeRelH relativeFrom="margin">
+              <wp14:pctWidth>0</wp14:pctWidth>
+            </wp14:sizeRelH>
+            <wp14:sizeRelV relativeFrom="margin">
+              <wp14:pctHeight>0</wp14:pctHeight>
+            </wp14:sizeRelV>
+          </wp:anchor>
         </w:drawing>
       </w:r>
+      <w:r>
+        <w:rPr>
+          <w:rFonts w:ascii="Times New Roman" w:eastAsia="Times New Roman" w:hAnsi="Times New Roman" w:cs="Times New Roman"/>
+          <w:b/>
+          <w:bCs/>
+          <w:noProof/>
+          <w:sz w:val="32"/>
+          <w:szCs w:val="32"/>
+          <w:u w:val="single"/>
+          <w:lang w:val="en-MY"/>
+        </w:rPr>
+        <w:t>Banking Options Page</w:t>
+      </w:r>
+      <w:bookmarkStart w:id="0" w:name="_GoBack"/>
+      <w:bookmarkEnd w:id="0"/>
     </w:p>
     <w:p>
       <w:pPr>
@@ -1267,7 +2153,7 @@
           <w:lang w:val="en-MY"/>
         </w:rPr>
         <w:lastRenderedPageBreak/>
-        <w:t>User-</w:t>
+        <w:t>10.4.1 User-</w:t>
       </w:r>
       <w:r>
         <w:rPr>
@@ -1336,8 +2222,9 @@
           <w:szCs w:val="24"/>
           <w:lang w:val="en-MY" w:eastAsia="zh-CN"/>
         </w:rPr>
-        <w:t xml:space="preserve">This is the collection date page of National Library of Malaysia website. The user interface displays a date drop down list for user to click on a date. </w:t>
-      </w:r>
+        <w:t xml:space="preserve">This is the collection date page of National Library of Malaysia website. The user interface displays a date drop down list for user to click on a date. The date picker user interface replaced the date format which is confusing. E.g. 2/3/2012, 2 March 2012, or March </w:t>
+      </w:r>
+      <w:proofErr w:type="gramStart"/>
       <w:r>
         <w:rPr>
           <w:rFonts w:ascii="Times New Roman" w:hAnsi="Times New Roman" w:cs="Times New Roman"/>
@@ -1345,18 +2232,247 @@
           <w:szCs w:val="24"/>
           <w:lang w:val="en-MY" w:eastAsia="zh-CN"/>
         </w:rPr>
-        <w:t>The date picker user interface replaced the date format which is confusing. E.g. 2/3/2012, 2 March 2012, or March 2 2012.</w:t>
-      </w:r>
-    </w:p>
-    <w:p>
-      <w:pPr>
+        <w:t>2</w:t>
+      </w:r>
+      <w:proofErr w:type="gramEnd"/>
+      <w:r>
         <w:rPr>
           <w:rFonts w:ascii="Times New Roman" w:hAnsi="Times New Roman" w:cs="Times New Roman"/>
           <w:sz w:val="24"/>
           <w:szCs w:val="24"/>
           <w:lang w:val="en-MY" w:eastAsia="zh-CN"/>
         </w:rPr>
-      </w:pPr>
+        <w:t xml:space="preserve"> 2012.</w:t>
+      </w:r>
+    </w:p>
+    <w:p>
+      <w:pPr>
+        <w:rPr>
+          <w:rFonts w:ascii="Times New Roman" w:eastAsiaTheme="minorEastAsia" w:hAnsi="Times New Roman" w:cs="Times New Roman"/>
+          <w:b/>
+          <w:bCs/>
+          <w:noProof/>
+          <w:sz w:val="32"/>
+          <w:szCs w:val="32"/>
+          <w:u w:val="single"/>
+          <w:lang w:eastAsia="zh-CN"/>
+        </w:rPr>
+      </w:pPr>
+      <w:r>
+        <w:rPr>
+          <w:rFonts w:ascii="Times New Roman" w:eastAsiaTheme="minorEastAsia" w:hAnsi="Times New Roman" w:cs="Times New Roman"/>
+          <w:noProof/>
+          <w:sz w:val="24"/>
+          <w:szCs w:val="24"/>
+          <w:lang w:eastAsia="zh-CN"/>
+        </w:rPr>
+        <w:drawing>
+          <wp:anchor distT="0" distB="0" distL="114300" distR="114300" simplePos="0" relativeHeight="251665408" behindDoc="0" locked="0" layoutInCell="1" allowOverlap="1" wp14:anchorId="0667CD02" wp14:editId="2E60CDCE">
+            <wp:simplePos x="0" y="0"/>
+            <wp:positionH relativeFrom="margin">
+              <wp:posOffset>904875</wp:posOffset>
+            </wp:positionH>
+            <wp:positionV relativeFrom="paragraph">
+              <wp:posOffset>365760</wp:posOffset>
+            </wp:positionV>
+            <wp:extent cx="4410075" cy="3307080"/>
+            <wp:effectExtent l="0" t="0" r="9525" b="7620"/>
+            <wp:wrapTopAndBottom/>
+            <wp:docPr id="4" name="Picture 4"/>
+            <wp:cNvGraphicFramePr>
+              <a:graphicFrameLocks xmlns:a="http://schemas.openxmlformats.org/drawingml/2006/main" noChangeAspect="1"/>
+            </wp:cNvGraphicFramePr>
+            <a:graphic xmlns:a="http://schemas.openxmlformats.org/drawingml/2006/main">
+              <a:graphicData uri="http://schemas.openxmlformats.org/drawingml/2006/picture">
+                <pic:pic xmlns:pic="http://schemas.openxmlformats.org/drawingml/2006/picture">
+                  <pic:nvPicPr>
+                    <pic:cNvPr id="0" name="Picture 1"/>
+                    <pic:cNvPicPr>
+                      <a:picLocks noChangeAspect="1" noChangeArrowheads="1"/>
+                    </pic:cNvPicPr>
+                  </pic:nvPicPr>
+                  <pic:blipFill>
+                    <a:blip r:embed="rId14">
+                      <a:extLst>
+                        <a:ext uri="{28A0092B-C50C-407E-A947-70E740481C1C}">
+                          <a14:useLocalDpi xmlns:a14="http://schemas.microsoft.com/office/drawing/2010/main" val="0"/>
+                        </a:ext>
+                      </a:extLst>
+                    </a:blip>
+                    <a:srcRect/>
+                    <a:stretch>
+                      <a:fillRect/>
+                    </a:stretch>
+                  </pic:blipFill>
+                  <pic:spPr bwMode="auto">
+                    <a:xfrm>
+                      <a:off x="0" y="0"/>
+                      <a:ext cx="4410075" cy="3307080"/>
+                    </a:xfrm>
+                    <a:prstGeom prst="rect">
+                      <a:avLst/>
+                    </a:prstGeom>
+                    <a:noFill/>
+                    <a:ln>
+                      <a:noFill/>
+                    </a:ln>
+                  </pic:spPr>
+                </pic:pic>
+              </a:graphicData>
+            </a:graphic>
+            <wp14:sizeRelH relativeFrom="margin">
+              <wp14:pctWidth>0</wp14:pctWidth>
+            </wp14:sizeRelH>
+            <wp14:sizeRelV relativeFrom="margin">
+              <wp14:pctHeight>0</wp14:pctHeight>
+            </wp14:sizeRelV>
+          </wp:anchor>
+        </w:drawing>
+      </w:r>
+      <w:r>
+        <w:rPr>
+          <w:rFonts w:ascii="Times New Roman" w:eastAsiaTheme="minorEastAsia" w:hAnsi="Times New Roman" w:cs="Times New Roman"/>
+          <w:b/>
+          <w:bCs/>
+          <w:noProof/>
+          <w:sz w:val="32"/>
+          <w:szCs w:val="32"/>
+          <w:u w:val="single"/>
+          <w:lang w:eastAsia="zh-CN"/>
+        </w:rPr>
+        <w:t>Collection date</w:t>
+      </w:r>
+    </w:p>
+    <w:p>
+      <w:pPr>
+        <w:rPr>
+          <w:rFonts w:ascii="Times New Roman" w:eastAsiaTheme="minorEastAsia" w:hAnsi="Times New Roman" w:cs="Times New Roman"/>
+          <w:b/>
+          <w:bCs/>
+          <w:noProof/>
+          <w:sz w:val="32"/>
+          <w:szCs w:val="32"/>
+          <w:u w:val="single"/>
+          <w:lang w:eastAsia="zh-CN"/>
+        </w:rPr>
+      </w:pPr>
+      <w:r>
+        <w:rPr>
+          <w:rFonts w:ascii="Times New Roman" w:eastAsiaTheme="minorEastAsia" w:hAnsi="Times New Roman" w:cs="Times New Roman"/>
+          <w:noProof/>
+          <w:sz w:val="24"/>
+          <w:szCs w:val="24"/>
+          <w:lang w:eastAsia="zh-CN"/>
+        </w:rPr>
+        <w:drawing>
+          <wp:anchor distT="0" distB="0" distL="114300" distR="114300" simplePos="0" relativeHeight="251667456" behindDoc="0" locked="0" layoutInCell="1" allowOverlap="1" wp14:anchorId="5AA2D5E6" wp14:editId="4DD6A166">
+            <wp:simplePos x="0" y="0"/>
+            <wp:positionH relativeFrom="margin">
+              <wp:posOffset>904875</wp:posOffset>
+            </wp:positionH>
+            <wp:positionV relativeFrom="paragraph">
+              <wp:posOffset>3622040</wp:posOffset>
+            </wp:positionV>
+            <wp:extent cx="4762500" cy="3571875"/>
+            <wp:effectExtent l="0" t="0" r="0" b="9525"/>
+            <wp:wrapTopAndBottom/>
+            <wp:docPr id="10" name="Picture 10" descr="C:\Users\User\AppData\Local\Temp\Rar$DRa7056.41648\Screen\Return.png"/>
+            <wp:cNvGraphicFramePr>
+              <a:graphicFrameLocks xmlns:a="http://schemas.openxmlformats.org/drawingml/2006/main" noChangeAspect="1"/>
+            </wp:cNvGraphicFramePr>
+            <a:graphic xmlns:a="http://schemas.openxmlformats.org/drawingml/2006/main">
+              <a:graphicData uri="http://schemas.openxmlformats.org/drawingml/2006/picture">
+                <pic:pic xmlns:pic="http://schemas.openxmlformats.org/drawingml/2006/picture">
+                  <pic:nvPicPr>
+                    <pic:cNvPr id="0" name="Picture 6" descr="C:\Users\User\AppData\Local\Temp\Rar$DRa7056.41648\Screen\Return.png"/>
+                    <pic:cNvPicPr>
+                      <a:picLocks noChangeAspect="1" noChangeArrowheads="1"/>
+                    </pic:cNvPicPr>
+                  </pic:nvPicPr>
+                  <pic:blipFill>
+                    <a:blip r:embed="rId15">
+                      <a:extLst>
+                        <a:ext uri="{28A0092B-C50C-407E-A947-70E740481C1C}">
+                          <a14:useLocalDpi xmlns:a14="http://schemas.microsoft.com/office/drawing/2010/main" val="0"/>
+                        </a:ext>
+                      </a:extLst>
+                    </a:blip>
+                    <a:srcRect/>
+                    <a:stretch>
+                      <a:fillRect/>
+                    </a:stretch>
+                  </pic:blipFill>
+                  <pic:spPr bwMode="auto">
+                    <a:xfrm>
+                      <a:off x="0" y="0"/>
+                      <a:ext cx="4762500" cy="3571875"/>
+                    </a:xfrm>
+                    <a:prstGeom prst="rect">
+                      <a:avLst/>
+                    </a:prstGeom>
+                    <a:noFill/>
+                    <a:ln>
+                      <a:noFill/>
+                    </a:ln>
+                  </pic:spPr>
+                </pic:pic>
+              </a:graphicData>
+            </a:graphic>
+            <wp14:sizeRelH relativeFrom="margin">
+              <wp14:pctWidth>0</wp14:pctWidth>
+            </wp14:sizeRelH>
+            <wp14:sizeRelV relativeFrom="margin">
+              <wp14:pctHeight>0</wp14:pctHeight>
+            </wp14:sizeRelV>
+          </wp:anchor>
+        </w:drawing>
+      </w:r>
+      <w:r>
+        <w:rPr>
+          <w:rFonts w:ascii="Times New Roman" w:eastAsiaTheme="minorEastAsia" w:hAnsi="Times New Roman" w:cs="Times New Roman"/>
+          <w:b/>
+          <w:bCs/>
+          <w:noProof/>
+          <w:sz w:val="32"/>
+          <w:szCs w:val="32"/>
+          <w:u w:val="single"/>
+          <w:lang w:eastAsia="zh-CN"/>
+        </w:rPr>
+        <w:t>Return date</w:t>
+      </w:r>
+    </w:p>
+    <w:p>
+      <w:pPr>
+        <w:rPr>
+          <w:rFonts w:ascii="Times New Roman" w:eastAsiaTheme="minorEastAsia" w:hAnsi="Times New Roman" w:cs="Times New Roman"/>
+          <w:sz w:val="24"/>
+          <w:szCs w:val="24"/>
+          <w:lang w:eastAsia="zh-CN"/>
+        </w:rPr>
+      </w:pPr>
+    </w:p>
+    <w:p>
+      <w:pPr>
+        <w:rPr>
+          <w:rFonts w:ascii="Times New Roman" w:hAnsi="Times New Roman" w:cs="Times New Roman"/>
+          <w:sz w:val="24"/>
+          <w:szCs w:val="24"/>
+          <w:lang w:val="en-MY" w:eastAsia="zh-CN"/>
+        </w:rPr>
+      </w:pPr>
+      <w:r>
+        <w:rPr>
+          <w:rFonts w:ascii="Times New Roman" w:eastAsia="Times New Roman" w:hAnsi="Times New Roman" w:cs="Times New Roman"/>
+          <w:b/>
+          <w:bCs/>
+          <w:sz w:val="32"/>
+          <w:szCs w:val="32"/>
+          <w:u w:val="single"/>
+          <w:lang w:val="en-MY"/>
+        </w:rPr>
+        <w:lastRenderedPageBreak/>
+        <w:t xml:space="preserve">10.4.2 </w:t>
+      </w:r>
       <w:r>
         <w:rPr>
           <w:rFonts w:ascii="Times New Roman" w:eastAsia="Times New Roman" w:hAnsi="Times New Roman" w:cs="Times New Roman"/>
@@ -1468,18 +2584,7 @@
           <w:szCs w:val="24"/>
           <w:lang w:val="en-MY" w:eastAsia="zh-CN"/>
         </w:rPr>
-        <w:t>Only date type can be entered to this user interf</w:t>
-      </w:r>
-      <w:bookmarkStart w:id="0" w:name="_GoBack"/>
-      <w:bookmarkEnd w:id="0"/>
-      <w:r>
-        <w:rPr>
-          <w:rFonts w:ascii="Times New Roman" w:hAnsi="Times New Roman" w:cs="Times New Roman"/>
-          <w:sz w:val="24"/>
-          <w:szCs w:val="24"/>
-          <w:lang w:val="en-MY" w:eastAsia="zh-CN"/>
-        </w:rPr>
-        <w:t>ace.</w:t>
+        <w:t>Only date type can be entered to this user interface.</w:t>
       </w:r>
     </w:p>
     <w:p>
@@ -1488,25 +2593,209 @@
           <w:rFonts w:ascii="Times New Roman" w:eastAsiaTheme="minorEastAsia" w:hAnsi="Times New Roman" w:cs="Times New Roman"/>
           <w:b/>
           <w:bCs/>
-          <w:sz w:val="32"/>
-          <w:szCs w:val="32"/>
+          <w:noProof/>
+          <w:sz w:val="32"/>
+          <w:szCs w:val="32"/>
+          <w:u w:val="single"/>
           <w:lang w:eastAsia="zh-CN"/>
         </w:rPr>
       </w:pPr>
-    </w:p>
-    <w:p>
-      <w:pPr>
+      <w:r>
         <w:rPr>
           <w:rFonts w:ascii="Times New Roman" w:eastAsiaTheme="minorEastAsia" w:hAnsi="Times New Roman" w:cs="Times New Roman"/>
+          <w:noProof/>
           <w:sz w:val="24"/>
           <w:szCs w:val="24"/>
           <w:lang w:eastAsia="zh-CN"/>
         </w:rPr>
-      </w:pPr>
+        <w:drawing>
+          <wp:anchor distT="0" distB="0" distL="114300" distR="114300" simplePos="0" relativeHeight="251669504" behindDoc="0" locked="0" layoutInCell="1" allowOverlap="1" wp14:anchorId="70E1FC39" wp14:editId="695775CF">
+            <wp:simplePos x="0" y="0"/>
+            <wp:positionH relativeFrom="margin">
+              <wp:align>center</wp:align>
+            </wp:positionH>
+            <wp:positionV relativeFrom="paragraph">
+              <wp:posOffset>318135</wp:posOffset>
+            </wp:positionV>
+            <wp:extent cx="4368800" cy="3276600"/>
+            <wp:effectExtent l="0" t="0" r="0" b="0"/>
+            <wp:wrapTopAndBottom/>
+            <wp:docPr id="3" name="Picture 3"/>
+            <wp:cNvGraphicFramePr>
+              <a:graphicFrameLocks xmlns:a="http://schemas.openxmlformats.org/drawingml/2006/main" noChangeAspect="1"/>
+            </wp:cNvGraphicFramePr>
+            <a:graphic xmlns:a="http://schemas.openxmlformats.org/drawingml/2006/main">
+              <a:graphicData uri="http://schemas.openxmlformats.org/drawingml/2006/picture">
+                <pic:pic xmlns:pic="http://schemas.openxmlformats.org/drawingml/2006/picture">
+                  <pic:nvPicPr>
+                    <pic:cNvPr id="0" name="Picture 2"/>
+                    <pic:cNvPicPr>
+                      <a:picLocks noChangeAspect="1" noChangeArrowheads="1"/>
+                    </pic:cNvPicPr>
+                  </pic:nvPicPr>
+                  <pic:blipFill>
+                    <a:blip r:embed="rId16">
+                      <a:extLst>
+                        <a:ext uri="{28A0092B-C50C-407E-A947-70E740481C1C}">
+                          <a14:useLocalDpi xmlns:a14="http://schemas.microsoft.com/office/drawing/2010/main" val="0"/>
+                        </a:ext>
+                      </a:extLst>
+                    </a:blip>
+                    <a:srcRect/>
+                    <a:stretch>
+                      <a:fillRect/>
+                    </a:stretch>
+                  </pic:blipFill>
+                  <pic:spPr bwMode="auto">
+                    <a:xfrm>
+                      <a:off x="0" y="0"/>
+                      <a:ext cx="4368800" cy="3276600"/>
+                    </a:xfrm>
+                    <a:prstGeom prst="rect">
+                      <a:avLst/>
+                    </a:prstGeom>
+                    <a:noFill/>
+                    <a:ln>
+                      <a:noFill/>
+                    </a:ln>
+                  </pic:spPr>
+                </pic:pic>
+              </a:graphicData>
+            </a:graphic>
+          </wp:anchor>
+        </w:drawing>
+      </w:r>
+      <w:r>
+        <w:rPr>
+          <w:rFonts w:ascii="Times New Roman" w:eastAsiaTheme="minorEastAsia" w:hAnsi="Times New Roman" w:cs="Times New Roman"/>
+          <w:b/>
+          <w:bCs/>
+          <w:noProof/>
+          <w:sz w:val="32"/>
+          <w:szCs w:val="32"/>
+          <w:u w:val="single"/>
+          <w:lang w:eastAsia="zh-CN"/>
+        </w:rPr>
+        <w:t>Collection date</w:t>
+      </w:r>
+      <w:r>
+        <w:rPr>
+          <w:rFonts w:ascii="Times New Roman" w:eastAsiaTheme="minorEastAsia" w:hAnsi="Times New Roman" w:cs="Times New Roman"/>
+          <w:b/>
+          <w:bCs/>
+          <w:noProof/>
+          <w:sz w:val="32"/>
+          <w:szCs w:val="32"/>
+          <w:u w:val="single"/>
+          <w:lang w:eastAsia="zh-CN"/>
+        </w:rPr>
+        <w:t xml:space="preserve"> validate input</w:t>
+      </w:r>
+    </w:p>
+    <w:p>
+      <w:pPr>
+        <w:rPr>
+          <w:rFonts w:ascii="Times New Roman" w:eastAsiaTheme="minorEastAsia" w:hAnsi="Times New Roman" w:cs="Times New Roman"/>
+          <w:b/>
+          <w:bCs/>
+          <w:noProof/>
+          <w:sz w:val="32"/>
+          <w:szCs w:val="32"/>
+          <w:u w:val="single"/>
+          <w:lang w:eastAsia="zh-CN"/>
+        </w:rPr>
+      </w:pPr>
+      <w:r>
+        <w:rPr>
+          <w:rFonts w:ascii="Times New Roman" w:eastAsiaTheme="minorEastAsia" w:hAnsi="Times New Roman" w:cs="Times New Roman"/>
+          <w:b/>
+          <w:bCs/>
+          <w:noProof/>
+          <w:sz w:val="32"/>
+          <w:szCs w:val="32"/>
+          <w:u w:val="single"/>
+          <w:lang w:eastAsia="zh-CN"/>
+        </w:rPr>
+        <w:drawing>
+          <wp:anchor distT="0" distB="0" distL="114300" distR="114300" simplePos="0" relativeHeight="251668480" behindDoc="0" locked="0" layoutInCell="1" allowOverlap="1" wp14:anchorId="51786E6A" wp14:editId="1AED5AC7">
+            <wp:simplePos x="0" y="0"/>
+            <wp:positionH relativeFrom="column">
+              <wp:posOffset>1000125</wp:posOffset>
+            </wp:positionH>
+            <wp:positionV relativeFrom="paragraph">
+              <wp:posOffset>3583305</wp:posOffset>
+            </wp:positionV>
+            <wp:extent cx="4578350" cy="3433445"/>
+            <wp:effectExtent l="0" t="0" r="0" b="0"/>
+            <wp:wrapTopAndBottom/>
+            <wp:docPr id="11" name="Picture 11" descr="C:\Users\User\AppData\Local\Temp\Rar$DRa7056.49376\Screen\ReturnError.png"/>
+            <wp:cNvGraphicFramePr>
+              <a:graphicFrameLocks xmlns:a="http://schemas.openxmlformats.org/drawingml/2006/main" noChangeAspect="1"/>
+            </wp:cNvGraphicFramePr>
+            <a:graphic xmlns:a="http://schemas.openxmlformats.org/drawingml/2006/main">
+              <a:graphicData uri="http://schemas.openxmlformats.org/drawingml/2006/picture">
+                <pic:pic xmlns:pic="http://schemas.openxmlformats.org/drawingml/2006/picture">
+                  <pic:nvPicPr>
+                    <pic:cNvPr id="0" name="Picture 7" descr="C:\Users\User\AppData\Local\Temp\Rar$DRa7056.49376\Screen\ReturnError.png"/>
+                    <pic:cNvPicPr>
+                      <a:picLocks noChangeAspect="1" noChangeArrowheads="1"/>
+                    </pic:cNvPicPr>
+                  </pic:nvPicPr>
+                  <pic:blipFill>
+                    <a:blip r:embed="rId17">
+                      <a:extLst>
+                        <a:ext uri="{28A0092B-C50C-407E-A947-70E740481C1C}">
+                          <a14:useLocalDpi xmlns:a14="http://schemas.microsoft.com/office/drawing/2010/main" val="0"/>
+                        </a:ext>
+                      </a:extLst>
+                    </a:blip>
+                    <a:srcRect/>
+                    <a:stretch>
+                      <a:fillRect/>
+                    </a:stretch>
+                  </pic:blipFill>
+                  <pic:spPr bwMode="auto">
+                    <a:xfrm>
+                      <a:off x="0" y="0"/>
+                      <a:ext cx="4578350" cy="3433445"/>
+                    </a:xfrm>
+                    <a:prstGeom prst="rect">
+                      <a:avLst/>
+                    </a:prstGeom>
+                    <a:noFill/>
+                    <a:ln>
+                      <a:noFill/>
+                    </a:ln>
+                  </pic:spPr>
+                </pic:pic>
+              </a:graphicData>
+            </a:graphic>
+            <wp14:sizeRelH relativeFrom="margin">
+              <wp14:pctWidth>0</wp14:pctWidth>
+            </wp14:sizeRelH>
+            <wp14:sizeRelV relativeFrom="margin">
+              <wp14:pctHeight>0</wp14:pctHeight>
+            </wp14:sizeRelV>
+          </wp:anchor>
+        </w:drawing>
+      </w:r>
+      <w:r>
+        <w:rPr>
+          <w:rFonts w:ascii="Times New Roman" w:eastAsiaTheme="minorEastAsia" w:hAnsi="Times New Roman" w:cs="Times New Roman"/>
+          <w:b/>
+          <w:bCs/>
+          <w:noProof/>
+          <w:sz w:val="32"/>
+          <w:szCs w:val="32"/>
+          <w:u w:val="single"/>
+          <w:lang w:eastAsia="zh-CN"/>
+        </w:rPr>
+        <w:t>Return date validate input</w:t>
+      </w:r>
     </w:p>
     <w:sectPr>
       <w:pgSz w:w="12240" w:h="15840"/>
-      <w:pgMar w:top="1440" w:right="1440" w:bottom="1440" w:left="1440" w:header="720" w:footer="720" w:gutter="0"/>
+      <w:pgMar w:top="720" w:right="720" w:bottom="720" w:left="720" w:header="720" w:footer="720" w:gutter="0"/>
       <w:cols w:space="720"/>
       <w:docGrid w:linePitch="360"/>
     </w:sectPr>

</xml_diff>